<commit_message>
Documentation changed and extraction of the project has been added
</commit_message>
<xml_diff>
--- a/Team.docx
+++ b/Team.docx
@@ -521,29 +521,11 @@
       <w:r>
         <w:rPr>
           <w:rFonts w:ascii="Consolas" w:hAnsi="Consolas" w:cs="Consolas"/>
-          <w:color w:val="0000FF"/>
-          <w:sz w:val="19"/>
-          <w:szCs w:val="19"/>
-        </w:rPr>
-        <w:t>private</w:t>
-      </w:r>
-      <w:r>
-        <w:rPr>
-          <w:rFonts w:ascii="Consolas" w:hAnsi="Consolas" w:cs="Consolas"/>
-          <w:color w:val="000000"/>
-          <w:sz w:val="19"/>
-          <w:szCs w:val="19"/>
-        </w:rPr>
-        <w:t xml:space="preserve"> </w:t>
-      </w:r>
-      <w:r>
-        <w:rPr>
-          <w:rFonts w:ascii="Consolas" w:hAnsi="Consolas" w:cs="Consolas"/>
-          <w:color w:val="0000FF"/>
-          <w:sz w:val="19"/>
-          <w:szCs w:val="19"/>
-        </w:rPr>
-        <w:t>static</w:t>
+          <w:color w:val="4472C4" w:themeColor="accent5"/>
+          <w:sz w:val="19"/>
+          <w:szCs w:val="19"/>
+        </w:rPr>
+        <w:t>private static</w:t>
       </w:r>
       <w:r>
         <w:rPr>
@@ -620,20 +602,11 @@
       <w:r>
         <w:rPr>
           <w:rFonts w:ascii="Consolas" w:hAnsi="Consolas" w:cs="Consolas"/>
-          <w:color w:val="0000FF"/>
-          <w:sz w:val="19"/>
-          <w:szCs w:val="19"/>
-        </w:rPr>
-        <w:t>private</w:t>
-      </w:r>
-      <w:r>
-        <w:rPr>
-          <w:rFonts w:ascii="Consolas" w:hAnsi="Consolas" w:cs="Consolas"/>
-          <w:color w:val="000000"/>
-          <w:sz w:val="19"/>
-          <w:szCs w:val="19"/>
-        </w:rPr>
-        <w:t xml:space="preserve"> </w:t>
+          <w:color w:val="4472C4" w:themeColor="accent5"/>
+          <w:sz w:val="19"/>
+          <w:szCs w:val="19"/>
+        </w:rPr>
+        <w:t xml:space="preserve">private </w:t>
       </w:r>
       <w:proofErr w:type="spellStart"/>
       <w:r>
@@ -690,38 +663,11 @@
       <w:r>
         <w:rPr>
           <w:rFonts w:ascii="Consolas" w:hAnsi="Consolas" w:cs="Consolas"/>
-          <w:color w:val="0000FF"/>
-          <w:sz w:val="19"/>
-          <w:szCs w:val="19"/>
-        </w:rPr>
-        <w:t>public</w:t>
-      </w:r>
-      <w:r>
-        <w:rPr>
-          <w:rFonts w:ascii="Consolas" w:hAnsi="Consolas" w:cs="Consolas"/>
-          <w:color w:val="000000"/>
-          <w:sz w:val="19"/>
-          <w:szCs w:val="19"/>
-        </w:rPr>
-        <w:t xml:space="preserve"> </w:t>
-      </w:r>
-      <w:r>
-        <w:rPr>
-          <w:rFonts w:ascii="Consolas" w:hAnsi="Consolas" w:cs="Consolas"/>
-          <w:color w:val="0000FF"/>
-          <w:sz w:val="19"/>
-          <w:szCs w:val="19"/>
-        </w:rPr>
-        <w:t>static</w:t>
-      </w:r>
-      <w:r>
-        <w:rPr>
-          <w:rFonts w:ascii="Consolas" w:hAnsi="Consolas" w:cs="Consolas"/>
-          <w:color w:val="000000"/>
-          <w:sz w:val="19"/>
-          <w:szCs w:val="19"/>
-        </w:rPr>
-        <w:t xml:space="preserve"> </w:t>
+          <w:color w:val="4472C4" w:themeColor="accent5"/>
+          <w:sz w:val="19"/>
+          <w:szCs w:val="19"/>
+        </w:rPr>
+        <w:t xml:space="preserve">public static </w:t>
       </w:r>
       <w:proofErr w:type="spellStart"/>
       <w:r>
@@ -1114,48 +1060,624 @@
       <w:r>
         <w:rPr>
           <w:rFonts w:ascii="Consolas" w:hAnsi="Consolas" w:cs="Consolas"/>
-          <w:color w:val="0000FF"/>
-          <w:sz w:val="19"/>
-          <w:szCs w:val="19"/>
-        </w:rPr>
-        <w:t>public</w:t>
-      </w:r>
-      <w:r>
-        <w:rPr>
-          <w:rFonts w:ascii="Consolas" w:hAnsi="Consolas" w:cs="Consolas"/>
-          <w:color w:val="000000"/>
-          <w:sz w:val="19"/>
-          <w:szCs w:val="19"/>
-        </w:rPr>
-        <w:t xml:space="preserve"> </w:t>
-      </w:r>
-      <w:r>
-        <w:rPr>
-          <w:rFonts w:ascii="Consolas" w:hAnsi="Consolas" w:cs="Consolas"/>
-          <w:color w:val="0000FF"/>
+          <w:color w:val="4472C4" w:themeColor="accent5"/>
+          <w:sz w:val="19"/>
+          <w:szCs w:val="19"/>
+        </w:rPr>
+        <w:t xml:space="preserve">public class </w:t>
+      </w:r>
+      <w:proofErr w:type="spellStart"/>
+      <w:r>
+        <w:rPr>
+          <w:rFonts w:ascii="Consolas" w:hAnsi="Consolas" w:cs="Consolas"/>
+          <w:color w:val="00B050"/>
+          <w:sz w:val="19"/>
+          <w:szCs w:val="19"/>
+        </w:rPr>
+        <w:t>MinesGenerator</w:t>
+      </w:r>
+      <w:proofErr w:type="spellEnd"/>
+      <w:r>
+        <w:rPr>
+          <w:rFonts w:ascii="Consolas" w:hAnsi="Consolas" w:cs="Consolas"/>
+          <w:color w:val="00B050"/>
+          <w:sz w:val="19"/>
+          <w:szCs w:val="19"/>
+        </w:rPr>
+        <w:t xml:space="preserve"> </w:t>
+      </w:r>
+      <w:r>
+        <w:rPr>
+          <w:rFonts w:ascii="Consolas" w:hAnsi="Consolas" w:cs="Consolas"/>
+          <w:color w:val="000000"/>
+          <w:sz w:val="19"/>
+          <w:szCs w:val="19"/>
+        </w:rPr>
+        <w:t xml:space="preserve">: </w:t>
+      </w:r>
+      <w:proofErr w:type="spellStart"/>
+      <w:r>
+        <w:rPr>
+          <w:rFonts w:ascii="Consolas" w:hAnsi="Consolas" w:cs="Consolas"/>
+          <w:color w:val="00B050"/>
+          <w:sz w:val="19"/>
+          <w:szCs w:val="19"/>
+        </w:rPr>
+        <w:t>IMinesGenerator</w:t>
+      </w:r>
+      <w:proofErr w:type="spellEnd"/>
+      <w:r>
+        <w:rPr>
+          <w:rFonts w:ascii="Consolas" w:hAnsi="Consolas" w:cs="Consolas"/>
+          <w:color w:val="00B050"/>
+          <w:sz w:val="19"/>
+          <w:szCs w:val="19"/>
+        </w:rPr>
+        <w:t xml:space="preserve"> </w:t>
+      </w:r>
+      <w:r>
+        <w:rPr>
+          <w:rFonts w:ascii="Consolas" w:hAnsi="Consolas" w:cs="Consolas"/>
+          <w:color w:val="FFFFFF" w:themeColor="background1"/>
+          <w:sz w:val="19"/>
+          <w:szCs w:val="19"/>
+        </w:rPr>
+        <w:t>is the generator of mines used by the game</w:t>
+      </w:r>
+    </w:p>
+    <w:p>
+      <w:pPr>
+        <w:pStyle w:val="ListParagraph"/>
+        <w:numPr>
+          <w:ilvl w:val="0"/>
+          <w:numId w:val="1"/>
+        </w:numPr>
+        <w:spacing w:before="0" w:after="200" w:line="276" w:lineRule="auto"/>
+        <w:rPr>
+          <w:rFonts w:asciiTheme="minorHAnsi" w:hAnsiTheme="minorHAnsi"/>
+          <w:noProof/>
+        </w:rPr>
+      </w:pPr>
+      <w:r>
+        <w:rPr>
+          <w:rFonts w:ascii="Consolas" w:hAnsi="Consolas" w:cs="Consolas"/>
+          <w:color w:val="4472C4" w:themeColor="accent5"/>
+          <w:sz w:val="19"/>
+          <w:szCs w:val="19"/>
+        </w:rPr>
+        <w:t xml:space="preserve">class </w:t>
+      </w:r>
+      <w:proofErr w:type="spellStart"/>
+      <w:r>
+        <w:rPr>
+          <w:rFonts w:ascii="Consolas" w:hAnsi="Consolas" w:cs="Consolas"/>
+          <w:color w:val="00B050"/>
+          <w:sz w:val="19"/>
+          <w:szCs w:val="19"/>
+        </w:rPr>
+        <w:t>ScoreBoard</w:t>
+      </w:r>
+      <w:proofErr w:type="spellEnd"/>
+      <w:r>
+        <w:rPr>
+          <w:rFonts w:ascii="Consolas" w:hAnsi="Consolas" w:cs="Consolas"/>
+          <w:color w:val="00B050"/>
+          <w:sz w:val="19"/>
+          <w:szCs w:val="19"/>
+        </w:rPr>
+        <w:t xml:space="preserve"> </w:t>
+      </w:r>
+      <w:r>
+        <w:rPr>
+          <w:rFonts w:ascii="Consolas" w:hAnsi="Consolas" w:cs="Consolas"/>
+          <w:color w:val="000000"/>
+          <w:sz w:val="19"/>
+          <w:szCs w:val="19"/>
+        </w:rPr>
+        <w:t xml:space="preserve">: </w:t>
+      </w:r>
+      <w:proofErr w:type="spellStart"/>
+      <w:r>
+        <w:rPr>
+          <w:rFonts w:ascii="Consolas" w:hAnsi="Consolas" w:cs="Consolas"/>
+          <w:color w:val="00B050"/>
+          <w:sz w:val="19"/>
+          <w:szCs w:val="19"/>
+        </w:rPr>
+        <w:t>IScoreBoard</w:t>
+      </w:r>
+      <w:proofErr w:type="spellEnd"/>
+      <w:r>
+        <w:rPr>
+          <w:rFonts w:ascii="Consolas" w:hAnsi="Consolas" w:cs="Consolas"/>
+          <w:color w:val="00B050"/>
+          <w:sz w:val="19"/>
+          <w:szCs w:val="19"/>
+        </w:rPr>
+        <w:t xml:space="preserve"> </w:t>
+      </w:r>
+      <w:r>
+        <w:rPr>
+          <w:rFonts w:ascii="Consolas" w:hAnsi="Consolas" w:cs="Consolas"/>
+          <w:color w:val="FFFFFF" w:themeColor="background1"/>
+          <w:sz w:val="19"/>
+          <w:szCs w:val="19"/>
+        </w:rPr>
+        <w:t>moved to dedicated folder</w:t>
+      </w:r>
+    </w:p>
+    <w:p>
+      <w:pPr>
+        <w:pStyle w:val="ListParagraph"/>
+        <w:numPr>
+          <w:ilvl w:val="0"/>
+          <w:numId w:val="1"/>
+        </w:numPr>
+        <w:spacing w:before="0" w:after="200" w:line="276" w:lineRule="auto"/>
+        <w:rPr>
+          <w:rFonts w:asciiTheme="minorHAnsi" w:hAnsiTheme="minorHAnsi"/>
+          <w:noProof/>
+        </w:rPr>
+      </w:pPr>
+      <w:r>
+        <w:rPr>
+          <w:rFonts w:ascii="Consolas" w:hAnsi="Consolas" w:cs="Consolas"/>
+          <w:color w:val="2B91AF"/>
+          <w:sz w:val="19"/>
+          <w:szCs w:val="19"/>
+        </w:rPr>
+        <w:t xml:space="preserve">interface </w:t>
+      </w:r>
+      <w:proofErr w:type="spellStart"/>
+      <w:r>
+        <w:rPr>
+          <w:rFonts w:ascii="Consolas" w:hAnsi="Consolas" w:cs="Consolas"/>
+          <w:color w:val="00B050"/>
+          <w:sz w:val="19"/>
+          <w:szCs w:val="19"/>
+        </w:rPr>
+        <w:t>IDrawer</w:t>
+      </w:r>
+      <w:proofErr w:type="spellEnd"/>
+      <w:r>
+        <w:rPr>
+          <w:rFonts w:ascii="Consolas" w:hAnsi="Consolas" w:cs="Consolas"/>
+          <w:color w:val="00B050"/>
+          <w:sz w:val="19"/>
+          <w:szCs w:val="19"/>
+        </w:rPr>
+        <w:t xml:space="preserve"> </w:t>
+      </w:r>
+      <w:r>
+        <w:rPr>
+          <w:rFonts w:ascii="Consolas" w:hAnsi="Consolas" w:cs="Consolas"/>
+          <w:color w:val="FFFFFF" w:themeColor="background1"/>
+          <w:sz w:val="19"/>
+          <w:szCs w:val="19"/>
+        </w:rPr>
+        <w:t>defined</w:t>
+      </w:r>
+      <w:r>
+        <w:rPr>
+          <w:rFonts w:ascii="Consolas" w:hAnsi="Consolas" w:cs="Consolas"/>
+          <w:color w:val="2B91AF"/>
+          <w:sz w:val="19"/>
+          <w:szCs w:val="19"/>
+        </w:rPr>
+        <w:t>:</w:t>
+      </w:r>
+    </w:p>
+    <w:p>
+      <w:pPr>
+        <w:pStyle w:val="ListParagraph"/>
+        <w:numPr>
+          <w:ilvl w:val="1"/>
+          <w:numId w:val="1"/>
+        </w:numPr>
+        <w:spacing w:before="0" w:after="200" w:line="276" w:lineRule="auto"/>
+        <w:rPr>
+          <w:rFonts w:asciiTheme="minorHAnsi" w:hAnsiTheme="minorHAnsi"/>
+          <w:noProof/>
+        </w:rPr>
+      </w:pPr>
+      <w:proofErr w:type="gramStart"/>
+      <w:r>
+        <w:rPr>
+          <w:rFonts w:ascii="Consolas" w:hAnsi="Consolas" w:cs="Consolas"/>
+          <w:color w:val="4472C4" w:themeColor="accent5"/>
+          <w:sz w:val="19"/>
+          <w:szCs w:val="19"/>
+        </w:rPr>
+        <w:t>void</w:t>
+      </w:r>
+      <w:proofErr w:type="gramEnd"/>
+      <w:r>
+        <w:rPr>
+          <w:rFonts w:ascii="Consolas" w:hAnsi="Consolas" w:cs="Consolas"/>
+          <w:color w:val="4472C4" w:themeColor="accent5"/>
+          <w:sz w:val="19"/>
+          <w:szCs w:val="19"/>
+        </w:rPr>
+        <w:t xml:space="preserve"> </w:t>
+      </w:r>
+      <w:proofErr w:type="spellStart"/>
+      <w:r>
+        <w:rPr>
+          <w:rFonts w:ascii="Consolas" w:hAnsi="Consolas" w:cs="Consolas"/>
+          <w:color w:val="000000"/>
+          <w:sz w:val="19"/>
+          <w:szCs w:val="19"/>
+        </w:rPr>
+        <w:t>ShowWelcome</w:t>
+      </w:r>
+      <w:proofErr w:type="spellEnd"/>
+      <w:r>
+        <w:rPr>
+          <w:rFonts w:ascii="Consolas" w:hAnsi="Consolas" w:cs="Consolas"/>
+          <w:color w:val="000000"/>
+          <w:sz w:val="19"/>
+          <w:szCs w:val="19"/>
+        </w:rPr>
+        <w:t>(</w:t>
+      </w:r>
+      <w:r>
+        <w:rPr>
+          <w:rFonts w:ascii="Consolas" w:hAnsi="Consolas" w:cs="Consolas"/>
+          <w:color w:val="4472C4" w:themeColor="accent5"/>
+          <w:sz w:val="19"/>
+          <w:szCs w:val="19"/>
+        </w:rPr>
+        <w:t xml:space="preserve">string </w:t>
+      </w:r>
+      <w:r>
+        <w:rPr>
+          <w:rFonts w:ascii="Consolas" w:hAnsi="Consolas" w:cs="Consolas"/>
+          <w:color w:val="000000"/>
+          <w:sz w:val="19"/>
+          <w:szCs w:val="19"/>
+        </w:rPr>
+        <w:t xml:space="preserve">message) </w:t>
+      </w:r>
+      <w:r>
+        <w:rPr>
+          <w:rFonts w:ascii="Consolas" w:hAnsi="Consolas" w:cs="Consolas"/>
+          <w:color w:val="FFFFFF" w:themeColor="background1"/>
+          <w:sz w:val="19"/>
+          <w:szCs w:val="19"/>
+        </w:rPr>
+        <w:t>displays the game start message and instructions.</w:t>
+      </w:r>
+    </w:p>
+    <w:p>
+      <w:pPr>
+        <w:pStyle w:val="ListParagraph"/>
+        <w:numPr>
+          <w:ilvl w:val="1"/>
+          <w:numId w:val="1"/>
+        </w:numPr>
+        <w:spacing w:before="0" w:after="200" w:line="276" w:lineRule="auto"/>
+        <w:rPr>
+          <w:rFonts w:asciiTheme="minorHAnsi" w:hAnsiTheme="minorHAnsi"/>
+          <w:noProof/>
+        </w:rPr>
+      </w:pPr>
+      <w:proofErr w:type="gramStart"/>
+      <w:r>
+        <w:rPr>
+          <w:rFonts w:ascii="Consolas" w:hAnsi="Consolas" w:cs="Consolas"/>
+          <w:color w:val="4472C4" w:themeColor="accent5"/>
+          <w:sz w:val="19"/>
+          <w:szCs w:val="19"/>
+        </w:rPr>
+        <w:t>void</w:t>
+      </w:r>
+      <w:proofErr w:type="gramEnd"/>
+      <w:r>
+        <w:rPr>
+          <w:rFonts w:ascii="Consolas" w:hAnsi="Consolas" w:cs="Consolas"/>
+          <w:color w:val="4472C4" w:themeColor="accent5"/>
+          <w:sz w:val="19"/>
+          <w:szCs w:val="19"/>
+        </w:rPr>
+        <w:t xml:space="preserve"> </w:t>
+      </w:r>
+      <w:proofErr w:type="spellStart"/>
+      <w:r>
+        <w:rPr>
+          <w:rFonts w:ascii="Consolas" w:hAnsi="Consolas" w:cs="Consolas"/>
+          <w:color w:val="000000"/>
+          <w:sz w:val="19"/>
+          <w:szCs w:val="19"/>
+        </w:rPr>
+        <w:t>ShowGameEnd</w:t>
+      </w:r>
+      <w:proofErr w:type="spellEnd"/>
+      <w:r>
+        <w:rPr>
+          <w:rFonts w:ascii="Consolas" w:hAnsi="Consolas" w:cs="Consolas"/>
+          <w:color w:val="000000"/>
+          <w:sz w:val="19"/>
+          <w:szCs w:val="19"/>
+        </w:rPr>
+        <w:t>(</w:t>
+      </w:r>
+      <w:r>
+        <w:rPr>
+          <w:rFonts w:ascii="Consolas" w:hAnsi="Consolas" w:cs="Consolas"/>
+          <w:color w:val="4472C4" w:themeColor="accent5"/>
+          <w:sz w:val="19"/>
+          <w:szCs w:val="19"/>
+        </w:rPr>
+        <w:t xml:space="preserve">string </w:t>
+      </w:r>
+      <w:r>
+        <w:rPr>
+          <w:rFonts w:ascii="Consolas" w:hAnsi="Consolas" w:cs="Consolas"/>
+          <w:color w:val="000000"/>
+          <w:sz w:val="19"/>
+          <w:szCs w:val="19"/>
+        </w:rPr>
+        <w:t xml:space="preserve">message) </w:t>
+      </w:r>
+      <w:r>
+        <w:rPr>
+          <w:rFonts w:ascii="Consolas" w:hAnsi="Consolas" w:cs="Consolas"/>
+          <w:color w:val="FFFFFF" w:themeColor="background1"/>
+          <w:sz w:val="19"/>
+          <w:szCs w:val="19"/>
+        </w:rPr>
+        <w:t>displays the game end message.</w:t>
+      </w:r>
+    </w:p>
+    <w:p>
+      <w:pPr>
+        <w:pStyle w:val="ListParagraph"/>
+        <w:numPr>
+          <w:ilvl w:val="1"/>
+          <w:numId w:val="1"/>
+        </w:numPr>
+        <w:spacing w:before="0" w:after="200" w:line="276" w:lineRule="auto"/>
+        <w:rPr>
+          <w:rFonts w:asciiTheme="minorHAnsi" w:hAnsiTheme="minorHAnsi"/>
+          <w:noProof/>
+        </w:rPr>
+      </w:pPr>
+      <w:r>
+        <w:rPr>
+          <w:rFonts w:ascii="Consolas" w:hAnsi="Consolas" w:cs="Consolas"/>
+          <w:color w:val="4472C4" w:themeColor="accent5"/>
+          <w:sz w:val="19"/>
+          <w:szCs w:val="19"/>
+        </w:rPr>
+        <w:t xml:space="preserve">void </w:t>
+      </w:r>
+      <w:r>
+        <w:rPr>
+          <w:rFonts w:ascii="Consolas" w:hAnsi="Consolas" w:cs="Consolas"/>
+          <w:color w:val="000000"/>
+          <w:sz w:val="19"/>
+          <w:szCs w:val="19"/>
+        </w:rPr>
+        <w:t>Draw(</w:t>
+      </w:r>
+      <w:r>
+        <w:rPr>
+          <w:rFonts w:ascii="Consolas" w:hAnsi="Consolas" w:cs="Consolas"/>
+          <w:color w:val="4472C4" w:themeColor="accent5"/>
+          <w:sz w:val="19"/>
+          <w:szCs w:val="19"/>
+        </w:rPr>
+        <w:t>string</w:t>
+      </w:r>
+      <w:r>
+        <w:rPr>
+          <w:rFonts w:ascii="Consolas" w:hAnsi="Consolas" w:cs="Consolas"/>
+          <w:color w:val="000000"/>
+          <w:sz w:val="19"/>
+          <w:szCs w:val="19"/>
+        </w:rPr>
+        <w:t xml:space="preserve">[,] </w:t>
+      </w:r>
+      <w:proofErr w:type="spellStart"/>
+      <w:r>
+        <w:rPr>
+          <w:rFonts w:ascii="Consolas" w:hAnsi="Consolas" w:cs="Consolas"/>
+          <w:color w:val="000000"/>
+          <w:sz w:val="19"/>
+          <w:szCs w:val="19"/>
+        </w:rPr>
+        <w:t>minesField</w:t>
+      </w:r>
+      <w:proofErr w:type="spellEnd"/>
+      <w:r>
+        <w:rPr>
+          <w:rFonts w:ascii="Consolas" w:hAnsi="Consolas" w:cs="Consolas"/>
+          <w:color w:val="000000"/>
+          <w:sz w:val="19"/>
+          <w:szCs w:val="19"/>
+        </w:rPr>
+        <w:t xml:space="preserve">, </w:t>
+      </w:r>
+      <w:proofErr w:type="spellStart"/>
+      <w:r>
+        <w:rPr>
+          <w:rFonts w:ascii="Consolas" w:hAnsi="Consolas" w:cs="Consolas"/>
+          <w:color w:val="4472C4" w:themeColor="accent5"/>
+          <w:sz w:val="19"/>
+          <w:szCs w:val="19"/>
+        </w:rPr>
+        <w:t>bool</w:t>
+      </w:r>
+      <w:proofErr w:type="spellEnd"/>
+      <w:r>
+        <w:rPr>
+          <w:rFonts w:ascii="Consolas" w:hAnsi="Consolas" w:cs="Consolas"/>
+          <w:color w:val="4472C4" w:themeColor="accent5"/>
+          <w:sz w:val="19"/>
+          <w:szCs w:val="19"/>
+        </w:rPr>
+        <w:t xml:space="preserve"> </w:t>
+      </w:r>
+      <w:proofErr w:type="spellStart"/>
+      <w:r>
+        <w:rPr>
+          <w:rFonts w:ascii="Consolas" w:hAnsi="Consolas" w:cs="Consolas"/>
+          <w:color w:val="000000"/>
+          <w:sz w:val="19"/>
+          <w:szCs w:val="19"/>
+        </w:rPr>
+        <w:t>revealMines</w:t>
+      </w:r>
+      <w:proofErr w:type="spellEnd"/>
+      <w:r>
+        <w:rPr>
+          <w:rFonts w:ascii="Consolas" w:hAnsi="Consolas" w:cs="Consolas"/>
+          <w:color w:val="000000"/>
+          <w:sz w:val="19"/>
+          <w:szCs w:val="19"/>
+        </w:rPr>
+        <w:t xml:space="preserve"> = </w:t>
+      </w:r>
+      <w:r>
+        <w:rPr>
+          <w:rFonts w:ascii="Consolas" w:hAnsi="Consolas" w:cs="Consolas"/>
+          <w:color w:val="4472C4" w:themeColor="accent5"/>
+          <w:sz w:val="19"/>
+          <w:szCs w:val="19"/>
+        </w:rPr>
+        <w:t>false</w:t>
+      </w:r>
+      <w:r>
+        <w:rPr>
+          <w:rFonts w:ascii="Consolas" w:hAnsi="Consolas" w:cs="Consolas"/>
+          <w:color w:val="000000"/>
+          <w:sz w:val="19"/>
+          <w:szCs w:val="19"/>
+        </w:rPr>
+        <w:t xml:space="preserve">) </w:t>
+      </w:r>
+      <w:r>
+        <w:rPr>
+          <w:rFonts w:ascii="Consolas" w:hAnsi="Consolas" w:cs="Consolas"/>
+          <w:color w:val="FFFFFF" w:themeColor="background1"/>
+          <w:sz w:val="19"/>
+          <w:szCs w:val="19"/>
+        </w:rPr>
+        <w:t>renders the mines field to  the UI</w:t>
+      </w:r>
+    </w:p>
+    <w:p>
+      <w:pPr>
+        <w:pStyle w:val="ListParagraph"/>
+        <w:numPr>
+          <w:ilvl w:val="1"/>
+          <w:numId w:val="1"/>
+        </w:numPr>
+        <w:spacing w:before="0" w:after="200" w:line="276" w:lineRule="auto"/>
+        <w:rPr>
+          <w:rFonts w:asciiTheme="minorHAnsi" w:hAnsiTheme="minorHAnsi"/>
+          <w:noProof/>
+        </w:rPr>
+      </w:pPr>
+      <w:proofErr w:type="gramStart"/>
+      <w:r>
+        <w:rPr>
+          <w:rFonts w:ascii="Consolas" w:hAnsi="Consolas" w:cs="Consolas"/>
+          <w:color w:val="4472C4" w:themeColor="accent5"/>
+          <w:sz w:val="19"/>
+          <w:szCs w:val="19"/>
+        </w:rPr>
+        <w:t>void</w:t>
+      </w:r>
+      <w:proofErr w:type="gramEnd"/>
+      <w:r>
+        <w:rPr>
+          <w:rFonts w:ascii="Consolas" w:hAnsi="Consolas" w:cs="Consolas"/>
+          <w:color w:val="4472C4" w:themeColor="accent5"/>
+          <w:sz w:val="19"/>
+          <w:szCs w:val="19"/>
+        </w:rPr>
+        <w:t xml:space="preserve"> </w:t>
+      </w:r>
+      <w:r>
+        <w:rPr>
+          <w:rFonts w:ascii="Consolas" w:hAnsi="Consolas" w:cs="Consolas"/>
+          <w:color w:val="000000"/>
+          <w:sz w:val="19"/>
+          <w:szCs w:val="19"/>
+        </w:rPr>
+        <w:t>Message(</w:t>
+      </w:r>
+      <w:r>
+        <w:rPr>
+          <w:rFonts w:ascii="Consolas" w:hAnsi="Consolas" w:cs="Consolas"/>
+          <w:color w:val="4472C4" w:themeColor="accent5"/>
+          <w:sz w:val="19"/>
+          <w:szCs w:val="19"/>
+        </w:rPr>
+        <w:t xml:space="preserve">string </w:t>
+      </w:r>
+      <w:r>
+        <w:rPr>
+          <w:rFonts w:ascii="Consolas" w:hAnsi="Consolas" w:cs="Consolas"/>
+          <w:color w:val="000000"/>
+          <w:sz w:val="19"/>
+          <w:szCs w:val="19"/>
+        </w:rPr>
+        <w:t xml:space="preserve">message) </w:t>
+      </w:r>
+      <w:r>
+        <w:rPr>
+          <w:rFonts w:ascii="Consolas" w:hAnsi="Consolas" w:cs="Consolas"/>
+          <w:color w:val="FFFFFF" w:themeColor="background1"/>
+          <w:sz w:val="19"/>
+          <w:szCs w:val="19"/>
+        </w:rPr>
+        <w:t>displays message to the user.</w:t>
+      </w:r>
+    </w:p>
+    <w:p>
+      <w:pPr>
+        <w:pStyle w:val="ListParagraph"/>
+        <w:numPr>
+          <w:ilvl w:val="0"/>
+          <w:numId w:val="1"/>
+        </w:numPr>
+        <w:spacing w:before="0" w:after="200" w:line="276" w:lineRule="auto"/>
+        <w:rPr>
+          <w:rFonts w:asciiTheme="minorHAnsi" w:hAnsiTheme="minorHAnsi"/>
+          <w:noProof/>
+        </w:rPr>
+      </w:pPr>
+      <w:proofErr w:type="gramStart"/>
+      <w:r>
+        <w:rPr>
+          <w:rFonts w:ascii="Consolas" w:hAnsi="Consolas" w:cs="Consolas"/>
+          <w:color w:val="4472C4" w:themeColor="accent5"/>
           <w:sz w:val="19"/>
           <w:szCs w:val="19"/>
         </w:rPr>
         <w:t>class</w:t>
       </w:r>
-      <w:r>
-        <w:rPr>
-          <w:rFonts w:ascii="Consolas" w:hAnsi="Consolas" w:cs="Consolas"/>
-          <w:color w:val="000000"/>
-          <w:sz w:val="19"/>
-          <w:szCs w:val="19"/>
-        </w:rPr>
-        <w:t xml:space="preserve"> </w:t>
-      </w:r>
-      <w:proofErr w:type="spellStart"/>
-      <w:r>
-        <w:rPr>
-          <w:rFonts w:ascii="Consolas" w:hAnsi="Consolas" w:cs="Consolas"/>
-          <w:color w:val="00B050"/>
-          <w:sz w:val="19"/>
-          <w:szCs w:val="19"/>
-        </w:rPr>
-        <w:t>MinesGenerator</w:t>
+      <w:proofErr w:type="gramEnd"/>
+      <w:r>
+        <w:rPr>
+          <w:rFonts w:ascii="Consolas" w:hAnsi="Consolas" w:cs="Consolas"/>
+          <w:color w:val="4472C4" w:themeColor="accent5"/>
+          <w:sz w:val="19"/>
+          <w:szCs w:val="19"/>
+        </w:rPr>
+        <w:t xml:space="preserve"> </w:t>
+      </w:r>
+      <w:proofErr w:type="spellStart"/>
+      <w:r>
+        <w:rPr>
+          <w:rFonts w:ascii="Consolas" w:hAnsi="Consolas" w:cs="Consolas"/>
+          <w:color w:val="00B050"/>
+          <w:sz w:val="19"/>
+          <w:szCs w:val="19"/>
+        </w:rPr>
+        <w:t>ConsoleDrawer</w:t>
       </w:r>
       <w:proofErr w:type="spellEnd"/>
       <w:r>
@@ -1184,26 +1706,26 @@
           <w:sz w:val="19"/>
           <w:szCs w:val="19"/>
         </w:rPr>
-        <w:t>IMinesGenerator</w:t>
-      </w:r>
-      <w:proofErr w:type="spellEnd"/>
-      <w:r>
-        <w:rPr>
-          <w:rFonts w:ascii="Consolas" w:hAnsi="Consolas" w:cs="Consolas"/>
-          <w:color w:val="00B050"/>
-          <w:sz w:val="19"/>
-          <w:szCs w:val="19"/>
-        </w:rPr>
-        <w:t xml:space="preserve"> </w:t>
-      </w:r>
-      <w:r>
-        <w:rPr>
-          <w:rFonts w:ascii="Consolas" w:hAnsi="Consolas" w:cs="Consolas"/>
-          <w:color w:val="FFFFFF" w:themeColor="background1"/>
-          <w:sz w:val="19"/>
-          <w:szCs w:val="19"/>
-        </w:rPr>
-        <w:t>is the generator of mines used by the game</w:t>
+        <w:t>IDrawer</w:t>
+      </w:r>
+      <w:proofErr w:type="spellEnd"/>
+      <w:r>
+        <w:rPr>
+          <w:rFonts w:ascii="Consolas" w:hAnsi="Consolas" w:cs="Consolas"/>
+          <w:color w:val="00B050"/>
+          <w:sz w:val="19"/>
+          <w:szCs w:val="19"/>
+        </w:rPr>
+        <w:t xml:space="preserve"> </w:t>
+      </w:r>
+      <w:r>
+        <w:rPr>
+          <w:rFonts w:ascii="Consolas" w:hAnsi="Consolas" w:cs="Consolas"/>
+          <w:color w:val="FFFFFF" w:themeColor="background1"/>
+          <w:sz w:val="19"/>
+          <w:szCs w:val="19"/>
+        </w:rPr>
+        <w:t>introduced. It renders the game output to text console.</w:t>
       </w:r>
     </w:p>
     <w:p>
@@ -1222,93 +1744,79 @@
       <w:r>
         <w:rPr>
           <w:rFonts w:ascii="Consolas" w:hAnsi="Consolas" w:cs="Consolas"/>
-          <w:color w:val="0000FF"/>
-          <w:sz w:val="19"/>
-          <w:szCs w:val="19"/>
-        </w:rPr>
-        <w:t>class</w:t>
-      </w:r>
-      <w:r>
-        <w:rPr>
-          <w:rFonts w:ascii="Consolas" w:hAnsi="Consolas" w:cs="Consolas"/>
-          <w:color w:val="000000"/>
-          <w:sz w:val="19"/>
-          <w:szCs w:val="19"/>
-        </w:rPr>
-        <w:t xml:space="preserve"> </w:t>
-      </w:r>
-      <w:proofErr w:type="spellStart"/>
-      <w:r>
-        <w:rPr>
-          <w:rFonts w:ascii="Consolas" w:hAnsi="Consolas" w:cs="Consolas"/>
-          <w:color w:val="00B050"/>
-          <w:sz w:val="19"/>
-          <w:szCs w:val="19"/>
-        </w:rPr>
-        <w:t>ScoreBoard</w:t>
-      </w:r>
-      <w:proofErr w:type="spellEnd"/>
-      <w:r>
-        <w:rPr>
-          <w:rFonts w:ascii="Consolas" w:hAnsi="Consolas" w:cs="Consolas"/>
-          <w:color w:val="00B050"/>
-          <w:sz w:val="19"/>
-          <w:szCs w:val="19"/>
-        </w:rPr>
-        <w:t xml:space="preserve"> </w:t>
-      </w:r>
-      <w:r>
-        <w:rPr>
-          <w:rFonts w:ascii="Consolas" w:hAnsi="Consolas" w:cs="Consolas"/>
-          <w:color w:val="000000"/>
-          <w:sz w:val="19"/>
-          <w:szCs w:val="19"/>
-        </w:rPr>
-        <w:t xml:space="preserve">: </w:t>
-      </w:r>
-      <w:proofErr w:type="spellStart"/>
-      <w:r>
-        <w:rPr>
-          <w:rFonts w:ascii="Consolas" w:hAnsi="Consolas" w:cs="Consolas"/>
-          <w:color w:val="00B050"/>
-          <w:sz w:val="19"/>
-          <w:szCs w:val="19"/>
-        </w:rPr>
-        <w:t>IScoreBoard</w:t>
-      </w:r>
-      <w:proofErr w:type="spellEnd"/>
-      <w:r>
-        <w:rPr>
-          <w:rFonts w:ascii="Consolas" w:hAnsi="Consolas" w:cs="Consolas"/>
-          <w:color w:val="00B050"/>
-          <w:sz w:val="19"/>
-          <w:szCs w:val="19"/>
-        </w:rPr>
-        <w:t xml:space="preserve"> </w:t>
-      </w:r>
-      <w:r>
-        <w:rPr>
-          <w:rFonts w:ascii="Consolas" w:hAnsi="Consolas" w:cs="Consolas"/>
-          <w:color w:val="FFFFFF" w:themeColor="background1"/>
-          <w:sz w:val="19"/>
-          <w:szCs w:val="19"/>
-        </w:rPr>
-        <w:t>moved to dedicated folder</w:t>
-      </w:r>
-    </w:p>
-    <w:p>
-      <w:pPr>
-        <w:pStyle w:val="ListParagraph"/>
-        <w:numPr>
-          <w:ilvl w:val="0"/>
-          <w:numId w:val="1"/>
-        </w:numPr>
-        <w:spacing w:before="0" w:after="200" w:line="276" w:lineRule="auto"/>
-        <w:rPr>
-          <w:rFonts w:asciiTheme="minorHAnsi" w:hAnsiTheme="minorHAnsi"/>
-          <w:noProof/>
-        </w:rPr>
-      </w:pPr>
+          <w:color w:val="4472C4" w:themeColor="accent5"/>
+          <w:sz w:val="19"/>
+          <w:szCs w:val="19"/>
+        </w:rPr>
+        <w:t xml:space="preserve">void </w:t>
+      </w:r>
+      <w:proofErr w:type="spellStart"/>
+      <w:r>
+        <w:rPr>
+          <w:rFonts w:ascii="Consolas" w:hAnsi="Consolas" w:cs="Consolas"/>
+          <w:color w:val="000000"/>
+          <w:sz w:val="19"/>
+          <w:szCs w:val="19"/>
+        </w:rPr>
+        <w:t>PrintInitialMessage</w:t>
+      </w:r>
+      <w:proofErr w:type="spellEnd"/>
+      <w:r>
+        <w:rPr>
+          <w:rFonts w:ascii="Consolas" w:hAnsi="Consolas" w:cs="Consolas"/>
+          <w:color w:val="000000"/>
+          <w:sz w:val="19"/>
+          <w:szCs w:val="19"/>
+        </w:rPr>
+        <w:t xml:space="preserve">() </w:t>
+      </w:r>
+      <w:r>
+        <w:rPr>
+          <w:rFonts w:ascii="Consolas" w:hAnsi="Consolas" w:cs="Consolas"/>
+          <w:color w:val="FFFFFF" w:themeColor="background1"/>
+          <w:sz w:val="19"/>
+          <w:szCs w:val="19"/>
+        </w:rPr>
+        <w:t>moved to:</w:t>
+      </w:r>
+      <w:r>
+        <w:rPr>
+          <w:rFonts w:ascii="Consolas" w:hAnsi="Consolas" w:cs="Consolas"/>
+          <w:color w:val="000000"/>
+          <w:sz w:val="19"/>
+          <w:szCs w:val="19"/>
+        </w:rPr>
+        <w:t xml:space="preserve"> </w:t>
+      </w:r>
+      <w:r>
+        <w:rPr>
+          <w:rFonts w:ascii="Consolas" w:hAnsi="Consolas" w:cs="Consolas"/>
+          <w:color w:val="4472C4" w:themeColor="accent5"/>
+          <w:sz w:val="19"/>
+          <w:szCs w:val="19"/>
+        </w:rPr>
+        <w:t xml:space="preserve">class </w:t>
+      </w:r>
+      <w:proofErr w:type="spellStart"/>
+      <w:r>
+        <w:rPr>
+          <w:rFonts w:ascii="Consolas" w:hAnsi="Consolas" w:cs="Consolas"/>
+          <w:color w:val="00B050"/>
+          <w:sz w:val="19"/>
+          <w:szCs w:val="19"/>
+        </w:rPr>
+        <w:t>InitializerExtensions</w:t>
+      </w:r>
+      <w:proofErr w:type="spellEnd"/>
+      <w:r>
+        <w:rPr>
+          <w:rFonts w:ascii="Consolas" w:hAnsi="Consolas" w:cs="Consolas"/>
+          <w:color w:val="00B050"/>
+          <w:sz w:val="19"/>
+          <w:szCs w:val="19"/>
+        </w:rPr>
+        <w:t xml:space="preserve"> </w:t>
+      </w:r>
       <w:r>
         <w:rPr>
           <w:rFonts w:ascii="Consolas" w:hAnsi="Consolas" w:cs="Consolas"/>
@@ -1316,632 +1824,16 @@
           <w:sz w:val="19"/>
           <w:szCs w:val="19"/>
         </w:rPr>
-        <w:t xml:space="preserve">interface </w:t>
-      </w:r>
-      <w:proofErr w:type="spellStart"/>
-      <w:r>
-        <w:rPr>
-          <w:rFonts w:ascii="Consolas" w:hAnsi="Consolas" w:cs="Consolas"/>
-          <w:color w:val="00B050"/>
-          <w:sz w:val="19"/>
-          <w:szCs w:val="19"/>
-        </w:rPr>
-        <w:t>IDrawer</w:t>
-      </w:r>
-      <w:proofErr w:type="spellEnd"/>
-      <w:r>
-        <w:rPr>
-          <w:rFonts w:ascii="Consolas" w:hAnsi="Consolas" w:cs="Consolas"/>
-          <w:color w:val="00B050"/>
-          <w:sz w:val="19"/>
-          <w:szCs w:val="19"/>
-        </w:rPr>
-        <w:t xml:space="preserve"> </w:t>
-      </w:r>
-      <w:r>
-        <w:rPr>
-          <w:rFonts w:ascii="Consolas" w:hAnsi="Consolas" w:cs="Consolas"/>
-          <w:color w:val="FFFFFF" w:themeColor="background1"/>
-          <w:sz w:val="19"/>
-          <w:szCs w:val="19"/>
-        </w:rPr>
-        <w:t>defined</w:t>
-      </w:r>
-      <w:r>
-        <w:rPr>
-          <w:rFonts w:ascii="Consolas" w:hAnsi="Consolas" w:cs="Consolas"/>
-          <w:color w:val="2B91AF"/>
-          <w:sz w:val="19"/>
-          <w:szCs w:val="19"/>
-        </w:rPr>
-        <w:t>:</w:t>
-      </w:r>
-    </w:p>
-    <w:p>
-      <w:pPr>
-        <w:pStyle w:val="ListParagraph"/>
-        <w:numPr>
-          <w:ilvl w:val="1"/>
-          <w:numId w:val="1"/>
-        </w:numPr>
-        <w:spacing w:before="0" w:after="200" w:line="276" w:lineRule="auto"/>
-        <w:rPr>
-          <w:rFonts w:asciiTheme="minorHAnsi" w:hAnsiTheme="minorHAnsi"/>
-          <w:noProof/>
-        </w:rPr>
-      </w:pPr>
-      <w:proofErr w:type="gramStart"/>
-      <w:r>
-        <w:rPr>
-          <w:rFonts w:ascii="Consolas" w:hAnsi="Consolas" w:cs="Consolas"/>
-          <w:color w:val="0000FF"/>
-          <w:sz w:val="19"/>
-          <w:szCs w:val="19"/>
-        </w:rPr>
-        <w:t>void</w:t>
-      </w:r>
-      <w:proofErr w:type="gramEnd"/>
-      <w:r>
-        <w:rPr>
-          <w:rFonts w:ascii="Consolas" w:hAnsi="Consolas" w:cs="Consolas"/>
-          <w:color w:val="000000"/>
-          <w:sz w:val="19"/>
-          <w:szCs w:val="19"/>
-        </w:rPr>
-        <w:t xml:space="preserve"> </w:t>
-      </w:r>
-      <w:proofErr w:type="spellStart"/>
-      <w:r>
-        <w:rPr>
-          <w:rFonts w:ascii="Consolas" w:hAnsi="Consolas" w:cs="Consolas"/>
-          <w:color w:val="000000"/>
-          <w:sz w:val="19"/>
-          <w:szCs w:val="19"/>
-        </w:rPr>
-        <w:t>ShowWelcome</w:t>
-      </w:r>
-      <w:proofErr w:type="spellEnd"/>
-      <w:r>
-        <w:rPr>
-          <w:rFonts w:ascii="Consolas" w:hAnsi="Consolas" w:cs="Consolas"/>
-          <w:color w:val="000000"/>
-          <w:sz w:val="19"/>
-          <w:szCs w:val="19"/>
-        </w:rPr>
-        <w:t>(</w:t>
-      </w:r>
-      <w:r>
-        <w:rPr>
-          <w:rFonts w:ascii="Consolas" w:hAnsi="Consolas" w:cs="Consolas"/>
-          <w:color w:val="0000FF"/>
-          <w:sz w:val="19"/>
-          <w:szCs w:val="19"/>
-        </w:rPr>
-        <w:t>string</w:t>
-      </w:r>
-      <w:r>
-        <w:rPr>
-          <w:rFonts w:ascii="Consolas" w:hAnsi="Consolas" w:cs="Consolas"/>
-          <w:color w:val="000000"/>
-          <w:sz w:val="19"/>
-          <w:szCs w:val="19"/>
-        </w:rPr>
-        <w:t xml:space="preserve"> message) </w:t>
-      </w:r>
-      <w:r>
-        <w:rPr>
-          <w:rFonts w:ascii="Consolas" w:hAnsi="Consolas" w:cs="Consolas"/>
-          <w:color w:val="FFFFFF" w:themeColor="background1"/>
-          <w:sz w:val="19"/>
-          <w:szCs w:val="19"/>
-        </w:rPr>
-        <w:t>displays the game start message and instructions.</w:t>
-      </w:r>
-    </w:p>
-    <w:p>
-      <w:pPr>
-        <w:pStyle w:val="ListParagraph"/>
-        <w:numPr>
-          <w:ilvl w:val="1"/>
-          <w:numId w:val="1"/>
-        </w:numPr>
-        <w:spacing w:before="0" w:after="200" w:line="276" w:lineRule="auto"/>
-        <w:rPr>
-          <w:rFonts w:asciiTheme="minorHAnsi" w:hAnsiTheme="minorHAnsi"/>
-          <w:noProof/>
-        </w:rPr>
-      </w:pPr>
-      <w:proofErr w:type="gramStart"/>
-      <w:r>
-        <w:rPr>
-          <w:rFonts w:ascii="Consolas" w:hAnsi="Consolas" w:cs="Consolas"/>
-          <w:color w:val="0000FF"/>
-          <w:sz w:val="19"/>
-          <w:szCs w:val="19"/>
-        </w:rPr>
-        <w:t>void</w:t>
-      </w:r>
-      <w:proofErr w:type="gramEnd"/>
-      <w:r>
-        <w:rPr>
-          <w:rFonts w:ascii="Consolas" w:hAnsi="Consolas" w:cs="Consolas"/>
-          <w:color w:val="000000"/>
-          <w:sz w:val="19"/>
-          <w:szCs w:val="19"/>
-        </w:rPr>
-        <w:t xml:space="preserve"> </w:t>
-      </w:r>
-      <w:proofErr w:type="spellStart"/>
-      <w:r>
-        <w:rPr>
-          <w:rFonts w:ascii="Consolas" w:hAnsi="Consolas" w:cs="Consolas"/>
-          <w:color w:val="000000"/>
-          <w:sz w:val="19"/>
-          <w:szCs w:val="19"/>
-        </w:rPr>
-        <w:t>ShowGameEnd</w:t>
-      </w:r>
-      <w:proofErr w:type="spellEnd"/>
-      <w:r>
-        <w:rPr>
-          <w:rFonts w:ascii="Consolas" w:hAnsi="Consolas" w:cs="Consolas"/>
-          <w:color w:val="000000"/>
-          <w:sz w:val="19"/>
-          <w:szCs w:val="19"/>
-        </w:rPr>
-        <w:t>(</w:t>
-      </w:r>
-      <w:r>
-        <w:rPr>
-          <w:rFonts w:ascii="Consolas" w:hAnsi="Consolas" w:cs="Consolas"/>
-          <w:color w:val="0000FF"/>
-          <w:sz w:val="19"/>
-          <w:szCs w:val="19"/>
-        </w:rPr>
-        <w:t>string</w:t>
-      </w:r>
-      <w:r>
-        <w:rPr>
-          <w:rFonts w:ascii="Consolas" w:hAnsi="Consolas" w:cs="Consolas"/>
-          <w:color w:val="000000"/>
-          <w:sz w:val="19"/>
-          <w:szCs w:val="19"/>
-        </w:rPr>
-        <w:t xml:space="preserve"> message) </w:t>
-      </w:r>
-      <w:r>
-        <w:rPr>
-          <w:rFonts w:ascii="Consolas" w:hAnsi="Consolas" w:cs="Consolas"/>
-          <w:color w:val="FFFFFF" w:themeColor="background1"/>
-          <w:sz w:val="19"/>
-          <w:szCs w:val="19"/>
-        </w:rPr>
-        <w:t>displays the game end message.</w:t>
-      </w:r>
-    </w:p>
-    <w:p>
-      <w:pPr>
-        <w:pStyle w:val="ListParagraph"/>
-        <w:numPr>
-          <w:ilvl w:val="1"/>
-          <w:numId w:val="1"/>
-        </w:numPr>
-        <w:spacing w:before="0" w:after="200" w:line="276" w:lineRule="auto"/>
-        <w:rPr>
-          <w:rFonts w:asciiTheme="minorHAnsi" w:hAnsiTheme="minorHAnsi"/>
-          <w:noProof/>
-        </w:rPr>
-      </w:pPr>
-      <w:r>
-        <w:rPr>
-          <w:rFonts w:ascii="Consolas" w:hAnsi="Consolas" w:cs="Consolas"/>
-          <w:color w:val="0000FF"/>
-          <w:sz w:val="19"/>
-          <w:szCs w:val="19"/>
-        </w:rPr>
-        <w:t>void</w:t>
-      </w:r>
-      <w:r>
-        <w:rPr>
-          <w:rFonts w:ascii="Consolas" w:hAnsi="Consolas" w:cs="Consolas"/>
-          <w:color w:val="000000"/>
-          <w:sz w:val="19"/>
-          <w:szCs w:val="19"/>
-        </w:rPr>
-        <w:t xml:space="preserve"> Draw(</w:t>
-      </w:r>
-      <w:r>
-        <w:rPr>
-          <w:rFonts w:ascii="Consolas" w:hAnsi="Consolas" w:cs="Consolas"/>
-          <w:color w:val="0000FF"/>
-          <w:sz w:val="19"/>
-          <w:szCs w:val="19"/>
-        </w:rPr>
-        <w:t>string</w:t>
-      </w:r>
-      <w:r>
-        <w:rPr>
-          <w:rFonts w:ascii="Consolas" w:hAnsi="Consolas" w:cs="Consolas"/>
-          <w:color w:val="000000"/>
-          <w:sz w:val="19"/>
-          <w:szCs w:val="19"/>
-        </w:rPr>
-        <w:t xml:space="preserve">[,] </w:t>
-      </w:r>
-      <w:proofErr w:type="spellStart"/>
-      <w:r>
-        <w:rPr>
-          <w:rFonts w:ascii="Consolas" w:hAnsi="Consolas" w:cs="Consolas"/>
-          <w:color w:val="000000"/>
-          <w:sz w:val="19"/>
-          <w:szCs w:val="19"/>
-        </w:rPr>
-        <w:t>minesField</w:t>
-      </w:r>
-      <w:proofErr w:type="spellEnd"/>
-      <w:r>
-        <w:rPr>
-          <w:rFonts w:ascii="Consolas" w:hAnsi="Consolas" w:cs="Consolas"/>
-          <w:color w:val="000000"/>
-          <w:sz w:val="19"/>
-          <w:szCs w:val="19"/>
-        </w:rPr>
-        <w:t xml:space="preserve">, </w:t>
-      </w:r>
-      <w:proofErr w:type="spellStart"/>
-      <w:r>
-        <w:rPr>
-          <w:rFonts w:ascii="Consolas" w:hAnsi="Consolas" w:cs="Consolas"/>
-          <w:color w:val="0000FF"/>
-          <w:sz w:val="19"/>
-          <w:szCs w:val="19"/>
-        </w:rPr>
-        <w:t>bool</w:t>
-      </w:r>
-      <w:proofErr w:type="spellEnd"/>
-      <w:r>
-        <w:rPr>
-          <w:rFonts w:ascii="Consolas" w:hAnsi="Consolas" w:cs="Consolas"/>
-          <w:color w:val="000000"/>
-          <w:sz w:val="19"/>
-          <w:szCs w:val="19"/>
-        </w:rPr>
-        <w:t xml:space="preserve"> </w:t>
-      </w:r>
-      <w:proofErr w:type="spellStart"/>
-      <w:r>
-        <w:rPr>
-          <w:rFonts w:ascii="Consolas" w:hAnsi="Consolas" w:cs="Consolas"/>
-          <w:color w:val="000000"/>
-          <w:sz w:val="19"/>
-          <w:szCs w:val="19"/>
-        </w:rPr>
-        <w:t>revealMines</w:t>
-      </w:r>
-      <w:proofErr w:type="spellEnd"/>
-      <w:r>
-        <w:rPr>
-          <w:rFonts w:ascii="Consolas" w:hAnsi="Consolas" w:cs="Consolas"/>
-          <w:color w:val="000000"/>
-          <w:sz w:val="19"/>
-          <w:szCs w:val="19"/>
-        </w:rPr>
-        <w:t xml:space="preserve"> = </w:t>
-      </w:r>
-      <w:r>
-        <w:rPr>
-          <w:rFonts w:ascii="Consolas" w:hAnsi="Consolas" w:cs="Consolas"/>
-          <w:color w:val="0000FF"/>
-          <w:sz w:val="19"/>
-          <w:szCs w:val="19"/>
-        </w:rPr>
-        <w:t>false</w:t>
-      </w:r>
-      <w:r>
-        <w:rPr>
-          <w:rFonts w:ascii="Consolas" w:hAnsi="Consolas" w:cs="Consolas"/>
-          <w:color w:val="000000"/>
-          <w:sz w:val="19"/>
-          <w:szCs w:val="19"/>
-        </w:rPr>
-        <w:t xml:space="preserve">) </w:t>
-      </w:r>
-      <w:r>
-        <w:rPr>
-          <w:rFonts w:ascii="Consolas" w:hAnsi="Consolas" w:cs="Consolas"/>
-          <w:color w:val="FFFFFF" w:themeColor="background1"/>
-          <w:sz w:val="19"/>
-          <w:szCs w:val="19"/>
-        </w:rPr>
-        <w:t>renders the mines field to  the UI</w:t>
-      </w:r>
-    </w:p>
-    <w:p>
-      <w:pPr>
-        <w:pStyle w:val="ListParagraph"/>
-        <w:numPr>
-          <w:ilvl w:val="1"/>
-          <w:numId w:val="1"/>
-        </w:numPr>
-        <w:spacing w:before="0" w:after="200" w:line="276" w:lineRule="auto"/>
-        <w:rPr>
-          <w:rFonts w:asciiTheme="minorHAnsi" w:hAnsiTheme="minorHAnsi"/>
-          <w:noProof/>
-        </w:rPr>
-      </w:pPr>
-      <w:proofErr w:type="gramStart"/>
-      <w:r>
-        <w:rPr>
-          <w:rFonts w:ascii="Consolas" w:hAnsi="Consolas" w:cs="Consolas"/>
-          <w:color w:val="0000FF"/>
-          <w:sz w:val="19"/>
-          <w:szCs w:val="19"/>
-        </w:rPr>
-        <w:t>void</w:t>
-      </w:r>
-      <w:proofErr w:type="gramEnd"/>
-      <w:r>
-        <w:rPr>
-          <w:rFonts w:ascii="Consolas" w:hAnsi="Consolas" w:cs="Consolas"/>
-          <w:color w:val="000000"/>
-          <w:sz w:val="19"/>
-          <w:szCs w:val="19"/>
-        </w:rPr>
-        <w:t xml:space="preserve"> Message(</w:t>
-      </w:r>
-      <w:r>
-        <w:rPr>
-          <w:rFonts w:ascii="Consolas" w:hAnsi="Consolas" w:cs="Consolas"/>
-          <w:color w:val="0000FF"/>
-          <w:sz w:val="19"/>
-          <w:szCs w:val="19"/>
-        </w:rPr>
-        <w:t>string</w:t>
-      </w:r>
-      <w:r>
-        <w:rPr>
-          <w:rFonts w:ascii="Consolas" w:hAnsi="Consolas" w:cs="Consolas"/>
-          <w:color w:val="000000"/>
-          <w:sz w:val="19"/>
-          <w:szCs w:val="19"/>
-        </w:rPr>
-        <w:t xml:space="preserve"> message) </w:t>
-      </w:r>
-      <w:r>
-        <w:rPr>
-          <w:rFonts w:ascii="Consolas" w:hAnsi="Consolas" w:cs="Consolas"/>
-          <w:color w:val="FFFFFF" w:themeColor="background1"/>
-          <w:sz w:val="19"/>
-          <w:szCs w:val="19"/>
-        </w:rPr>
-        <w:t>displays message to the user.</w:t>
-      </w:r>
-    </w:p>
-    <w:p>
-      <w:pPr>
-        <w:pStyle w:val="ListParagraph"/>
-        <w:numPr>
-          <w:ilvl w:val="0"/>
-          <w:numId w:val="1"/>
-        </w:numPr>
-        <w:spacing w:before="0" w:after="200" w:line="276" w:lineRule="auto"/>
-        <w:rPr>
-          <w:rFonts w:asciiTheme="minorHAnsi" w:hAnsiTheme="minorHAnsi"/>
-          <w:noProof/>
-        </w:rPr>
-      </w:pPr>
-      <w:proofErr w:type="gramStart"/>
-      <w:r>
-        <w:rPr>
-          <w:rFonts w:ascii="Consolas" w:hAnsi="Consolas" w:cs="Consolas"/>
-          <w:color w:val="0000FF"/>
-          <w:sz w:val="19"/>
-          <w:szCs w:val="19"/>
-        </w:rPr>
-        <w:t>class</w:t>
-      </w:r>
-      <w:proofErr w:type="gramEnd"/>
-      <w:r>
-        <w:rPr>
-          <w:rFonts w:ascii="Consolas" w:hAnsi="Consolas" w:cs="Consolas"/>
-          <w:color w:val="000000"/>
-          <w:sz w:val="19"/>
-          <w:szCs w:val="19"/>
-        </w:rPr>
-        <w:t xml:space="preserve"> </w:t>
-      </w:r>
-      <w:proofErr w:type="spellStart"/>
-      <w:r>
-        <w:rPr>
-          <w:rFonts w:ascii="Consolas" w:hAnsi="Consolas" w:cs="Consolas"/>
-          <w:color w:val="00B050"/>
-          <w:sz w:val="19"/>
-          <w:szCs w:val="19"/>
-        </w:rPr>
-        <w:t>ConsoleDrawer</w:t>
-      </w:r>
-      <w:proofErr w:type="spellEnd"/>
-      <w:r>
-        <w:rPr>
-          <w:rFonts w:ascii="Consolas" w:hAnsi="Consolas" w:cs="Consolas"/>
-          <w:color w:val="00B050"/>
-          <w:sz w:val="19"/>
-          <w:szCs w:val="19"/>
-        </w:rPr>
-        <w:t xml:space="preserve"> </w:t>
-      </w:r>
-      <w:r>
-        <w:rPr>
-          <w:rFonts w:ascii="Consolas" w:hAnsi="Consolas" w:cs="Consolas"/>
-          <w:color w:val="000000"/>
-          <w:sz w:val="19"/>
-          <w:szCs w:val="19"/>
-        </w:rPr>
-        <w:t xml:space="preserve">: </w:t>
-      </w:r>
-      <w:proofErr w:type="spellStart"/>
-      <w:r>
-        <w:rPr>
-          <w:rFonts w:ascii="Consolas" w:hAnsi="Consolas" w:cs="Consolas"/>
-          <w:color w:val="00B050"/>
-          <w:sz w:val="19"/>
-          <w:szCs w:val="19"/>
-        </w:rPr>
-        <w:t>IDrawer</w:t>
-      </w:r>
-      <w:proofErr w:type="spellEnd"/>
-      <w:r>
-        <w:rPr>
-          <w:rFonts w:ascii="Consolas" w:hAnsi="Consolas" w:cs="Consolas"/>
-          <w:color w:val="00B050"/>
-          <w:sz w:val="19"/>
-          <w:szCs w:val="19"/>
-        </w:rPr>
-        <w:t xml:space="preserve"> </w:t>
-      </w:r>
-      <w:r>
-        <w:rPr>
-          <w:rFonts w:ascii="Consolas" w:hAnsi="Consolas" w:cs="Consolas"/>
-          <w:color w:val="FFFFFF" w:themeColor="background1"/>
-          <w:sz w:val="19"/>
-          <w:szCs w:val="19"/>
-        </w:rPr>
-        <w:t>introduced. It renders the game output to text console.</w:t>
-      </w:r>
-    </w:p>
-    <w:p>
-      <w:pPr>
-        <w:pStyle w:val="ListParagraph"/>
-        <w:numPr>
-          <w:ilvl w:val="0"/>
-          <w:numId w:val="1"/>
-        </w:numPr>
-        <w:spacing w:before="0" w:after="200" w:line="276" w:lineRule="auto"/>
-        <w:rPr>
-          <w:rFonts w:asciiTheme="minorHAnsi" w:hAnsiTheme="minorHAnsi"/>
-          <w:noProof/>
-        </w:rPr>
-      </w:pPr>
-      <w:r>
-        <w:rPr>
-          <w:rFonts w:ascii="Consolas" w:hAnsi="Consolas" w:cs="Consolas"/>
-          <w:color w:val="0000FF"/>
-          <w:sz w:val="19"/>
-          <w:szCs w:val="19"/>
-        </w:rPr>
-        <w:t>void</w:t>
-      </w:r>
-      <w:r>
-        <w:rPr>
-          <w:rFonts w:ascii="Consolas" w:hAnsi="Consolas" w:cs="Consolas"/>
-          <w:color w:val="000000"/>
-          <w:sz w:val="19"/>
-          <w:szCs w:val="19"/>
-        </w:rPr>
-        <w:t xml:space="preserve"> </w:t>
-      </w:r>
-      <w:proofErr w:type="spellStart"/>
-      <w:r>
-        <w:rPr>
-          <w:rFonts w:ascii="Consolas" w:hAnsi="Consolas" w:cs="Consolas"/>
-          <w:color w:val="000000"/>
-          <w:sz w:val="19"/>
-          <w:szCs w:val="19"/>
-        </w:rPr>
-        <w:t>PrintInitialMessage</w:t>
-      </w:r>
-      <w:proofErr w:type="spellEnd"/>
-      <w:r>
-        <w:rPr>
-          <w:rFonts w:ascii="Consolas" w:hAnsi="Consolas" w:cs="Consolas"/>
-          <w:color w:val="000000"/>
-          <w:sz w:val="19"/>
-          <w:szCs w:val="19"/>
-        </w:rPr>
-        <w:t xml:space="preserve">() </w:t>
-      </w:r>
-      <w:r>
-        <w:rPr>
-          <w:rFonts w:ascii="Consolas" w:hAnsi="Consolas" w:cs="Consolas"/>
-          <w:color w:val="FFFFFF" w:themeColor="background1"/>
-          <w:sz w:val="19"/>
-          <w:szCs w:val="19"/>
-        </w:rPr>
-        <w:t>moved to:</w:t>
-      </w:r>
-      <w:r>
-        <w:rPr>
-          <w:rFonts w:ascii="Consolas" w:hAnsi="Consolas" w:cs="Consolas"/>
-          <w:color w:val="000000"/>
-          <w:sz w:val="19"/>
-          <w:szCs w:val="19"/>
-        </w:rPr>
-        <w:t xml:space="preserve"> </w:t>
-      </w:r>
-      <w:r>
-        <w:rPr>
-          <w:rFonts w:ascii="Consolas" w:hAnsi="Consolas" w:cs="Consolas"/>
-          <w:color w:val="0000FF"/>
-          <w:sz w:val="19"/>
-          <w:szCs w:val="19"/>
-        </w:rPr>
-        <w:t>class</w:t>
-      </w:r>
-      <w:r>
-        <w:rPr>
-          <w:rFonts w:ascii="Consolas" w:hAnsi="Consolas" w:cs="Consolas"/>
-          <w:color w:val="000000"/>
-          <w:sz w:val="19"/>
-          <w:szCs w:val="19"/>
-        </w:rPr>
-        <w:t xml:space="preserve"> </w:t>
-      </w:r>
-      <w:proofErr w:type="spellStart"/>
-      <w:r>
-        <w:rPr>
-          <w:rFonts w:ascii="Consolas" w:hAnsi="Consolas" w:cs="Consolas"/>
-          <w:color w:val="00B050"/>
-          <w:sz w:val="19"/>
-          <w:szCs w:val="19"/>
-        </w:rPr>
-        <w:t>InitializerExtensions</w:t>
-      </w:r>
-      <w:proofErr w:type="spellEnd"/>
-      <w:r>
-        <w:rPr>
-          <w:rFonts w:ascii="Consolas" w:hAnsi="Consolas" w:cs="Consolas"/>
-          <w:color w:val="00B050"/>
-          <w:sz w:val="19"/>
-          <w:szCs w:val="19"/>
-        </w:rPr>
-        <w:t xml:space="preserve"> </w:t>
-      </w:r>
-      <w:r>
-        <w:rPr>
-          <w:rFonts w:ascii="Consolas" w:hAnsi="Consolas" w:cs="Consolas"/>
-          <w:color w:val="2B91AF"/>
-          <w:sz w:val="19"/>
-          <w:szCs w:val="19"/>
-        </w:rPr>
         <w:t xml:space="preserve">-&gt; </w:t>
       </w:r>
       <w:r>
         <w:rPr>
           <w:rFonts w:ascii="Consolas" w:hAnsi="Consolas" w:cs="Consolas"/>
-          <w:color w:val="0000FF"/>
-          <w:sz w:val="19"/>
-          <w:szCs w:val="19"/>
-        </w:rPr>
-        <w:t>class</w:t>
-      </w:r>
-      <w:r>
-        <w:rPr>
-          <w:rFonts w:ascii="Consolas" w:hAnsi="Consolas" w:cs="Consolas"/>
-          <w:color w:val="000000"/>
-          <w:sz w:val="19"/>
-          <w:szCs w:val="19"/>
-        </w:rPr>
-        <w:t xml:space="preserve"> </w:t>
+          <w:color w:val="4472C4" w:themeColor="accent5"/>
+          <w:sz w:val="19"/>
+          <w:szCs w:val="19"/>
+        </w:rPr>
+        <w:t xml:space="preserve">class </w:t>
       </w:r>
       <w:proofErr w:type="spellStart"/>
       <w:r>
@@ -2287,7 +2179,7 @@
       <w:r>
         <w:rPr>
           <w:rFonts w:ascii="Consolas" w:hAnsi="Consolas" w:cs="Consolas"/>
-          <w:color w:val="0000FF"/>
+          <w:color w:val="4472C4" w:themeColor="accent5"/>
           <w:sz w:val="19"/>
           <w:szCs w:val="19"/>
         </w:rPr>
@@ -2297,7 +2189,7 @@
       <w:r>
         <w:rPr>
           <w:rFonts w:ascii="Consolas" w:hAnsi="Consolas" w:cs="Consolas"/>
-          <w:color w:val="000000"/>
+          <w:color w:val="4472C4" w:themeColor="accent5"/>
           <w:sz w:val="19"/>
           <w:szCs w:val="19"/>
         </w:rPr>
@@ -2350,7 +2242,7 @@
       <w:r>
         <w:rPr>
           <w:rFonts w:ascii="Consolas" w:hAnsi="Consolas" w:cs="Consolas"/>
-          <w:color w:val="0000FF"/>
+          <w:color w:val="4472C4" w:themeColor="accent5"/>
           <w:sz w:val="19"/>
           <w:szCs w:val="19"/>
         </w:rPr>
@@ -2360,7 +2252,7 @@
       <w:r>
         <w:rPr>
           <w:rFonts w:ascii="Consolas" w:hAnsi="Consolas" w:cs="Consolas"/>
-          <w:color w:val="000000"/>
+          <w:color w:val="4472C4" w:themeColor="accent5"/>
           <w:sz w:val="19"/>
           <w:szCs w:val="19"/>
         </w:rPr>
@@ -2413,7 +2305,7 @@
       <w:r>
         <w:rPr>
           <w:rFonts w:ascii="Consolas" w:hAnsi="Consolas" w:cs="Consolas"/>
-          <w:color w:val="0000FF"/>
+          <w:color w:val="4472C4" w:themeColor="accent5"/>
           <w:sz w:val="19"/>
           <w:szCs w:val="19"/>
         </w:rPr>
@@ -2423,29 +2315,11 @@
       <w:r>
         <w:rPr>
           <w:rFonts w:ascii="Consolas" w:hAnsi="Consolas" w:cs="Consolas"/>
-          <w:color w:val="000000"/>
-          <w:sz w:val="19"/>
-          <w:szCs w:val="19"/>
-        </w:rPr>
-        <w:t xml:space="preserve"> </w:t>
-      </w:r>
-      <w:r>
-        <w:rPr>
-          <w:rFonts w:ascii="Consolas" w:hAnsi="Consolas" w:cs="Consolas"/>
-          <w:color w:val="0000FF"/>
-          <w:sz w:val="19"/>
-          <w:szCs w:val="19"/>
-        </w:rPr>
-        <w:t>class</w:t>
-      </w:r>
-      <w:r>
-        <w:rPr>
-          <w:rFonts w:ascii="Consolas" w:hAnsi="Consolas" w:cs="Consolas"/>
-          <w:color w:val="000000"/>
-          <w:sz w:val="19"/>
-          <w:szCs w:val="19"/>
-        </w:rPr>
-        <w:t xml:space="preserve"> </w:t>
+          <w:color w:val="4472C4" w:themeColor="accent5"/>
+          <w:sz w:val="19"/>
+          <w:szCs w:val="19"/>
+        </w:rPr>
+        <w:t xml:space="preserve"> class </w:t>
       </w:r>
       <w:proofErr w:type="spellStart"/>
       <w:r>
@@ -2871,20 +2745,11 @@
       <w:r>
         <w:rPr>
           <w:rFonts w:ascii="Consolas" w:hAnsi="Consolas" w:cs="Consolas"/>
-          <w:color w:val="0000FF"/>
-          <w:sz w:val="19"/>
-          <w:szCs w:val="19"/>
-        </w:rPr>
-        <w:t>string</w:t>
-      </w:r>
-      <w:r>
-        <w:rPr>
-          <w:rFonts w:ascii="Consolas" w:hAnsi="Consolas" w:cs="Consolas"/>
-          <w:color w:val="000000"/>
-          <w:sz w:val="19"/>
-          <w:szCs w:val="19"/>
-        </w:rPr>
-        <w:t xml:space="preserve"> </w:t>
+          <w:color w:val="4472C4" w:themeColor="accent5"/>
+          <w:sz w:val="19"/>
+          <w:szCs w:val="19"/>
+        </w:rPr>
+        <w:t xml:space="preserve">string </w:t>
       </w:r>
       <w:r>
         <w:rPr>
@@ -2972,44 +2837,35 @@
       <w:r>
         <w:rPr>
           <w:rFonts w:ascii="Consolas" w:hAnsi="Consolas" w:cs="Consolas"/>
-          <w:color w:val="0000FF"/>
-          <w:sz w:val="19"/>
-          <w:szCs w:val="19"/>
-        </w:rPr>
-        <w:t>string</w:t>
-      </w:r>
-      <w:r>
-        <w:rPr>
-          <w:rFonts w:ascii="Consolas" w:hAnsi="Consolas" w:cs="Consolas"/>
-          <w:color w:val="000000"/>
-          <w:sz w:val="19"/>
-          <w:szCs w:val="19"/>
-        </w:rPr>
-        <w:t xml:space="preserve"> line, </w:t>
-      </w:r>
-      <w:r>
-        <w:rPr>
-          <w:rFonts w:ascii="Consolas" w:hAnsi="Consolas" w:cs="Consolas"/>
-          <w:color w:val="0000FF"/>
-          <w:sz w:val="19"/>
-          <w:szCs w:val="19"/>
-        </w:rPr>
-        <w:t>ref</w:t>
-      </w:r>
-      <w:r>
-        <w:rPr>
-          <w:rFonts w:ascii="Consolas" w:hAnsi="Consolas" w:cs="Consolas"/>
-          <w:color w:val="000000"/>
-          <w:sz w:val="19"/>
-          <w:szCs w:val="19"/>
-        </w:rPr>
-        <w:t xml:space="preserve"> </w:t>
-      </w:r>
-      <w:proofErr w:type="spellStart"/>
-      <w:r>
-        <w:rPr>
-          <w:rFonts w:ascii="Consolas" w:hAnsi="Consolas" w:cs="Consolas"/>
-          <w:color w:val="0000FF"/>
+          <w:color w:val="4472C4" w:themeColor="accent5"/>
+          <w:sz w:val="19"/>
+          <w:szCs w:val="19"/>
+        </w:rPr>
+        <w:t xml:space="preserve">string </w:t>
+      </w:r>
+      <w:r>
+        <w:rPr>
+          <w:rFonts w:ascii="Consolas" w:hAnsi="Consolas" w:cs="Consolas"/>
+          <w:color w:val="000000"/>
+          <w:sz w:val="19"/>
+          <w:szCs w:val="19"/>
+        </w:rPr>
+        <w:t xml:space="preserve">line, </w:t>
+      </w:r>
+      <w:r>
+        <w:rPr>
+          <w:rFonts w:ascii="Consolas" w:hAnsi="Consolas" w:cs="Consolas"/>
+          <w:color w:val="4472C4" w:themeColor="accent5"/>
+          <w:sz w:val="19"/>
+          <w:szCs w:val="19"/>
+        </w:rPr>
+        <w:t xml:space="preserve">ref </w:t>
+      </w:r>
+      <w:proofErr w:type="spellStart"/>
+      <w:r>
+        <w:rPr>
+          <w:rFonts w:ascii="Consolas" w:hAnsi="Consolas" w:cs="Consolas"/>
+          <w:color w:val="4472C4" w:themeColor="accent5"/>
           <w:sz w:val="19"/>
           <w:szCs w:val="19"/>
         </w:rPr>
@@ -3019,35 +2875,35 @@
       <w:r>
         <w:rPr>
           <w:rFonts w:ascii="Consolas" w:hAnsi="Consolas" w:cs="Consolas"/>
-          <w:color w:val="000000"/>
-          <w:sz w:val="19"/>
-          <w:szCs w:val="19"/>
-        </w:rPr>
-        <w:t xml:space="preserve"> row, </w:t>
-      </w:r>
-      <w:r>
-        <w:rPr>
-          <w:rFonts w:ascii="Consolas" w:hAnsi="Consolas" w:cs="Consolas"/>
-          <w:color w:val="0000FF"/>
-          <w:sz w:val="19"/>
-          <w:szCs w:val="19"/>
-        </w:rPr>
-        <w:t>ref</w:t>
-      </w:r>
-      <w:r>
-        <w:rPr>
-          <w:rFonts w:ascii="Consolas" w:hAnsi="Consolas" w:cs="Consolas"/>
-          <w:color w:val="000000"/>
-          <w:sz w:val="19"/>
-          <w:szCs w:val="19"/>
-        </w:rPr>
-        <w:t xml:space="preserve"> </w:t>
-      </w:r>
-      <w:proofErr w:type="spellStart"/>
-      <w:r>
-        <w:rPr>
-          <w:rFonts w:ascii="Consolas" w:hAnsi="Consolas" w:cs="Consolas"/>
-          <w:color w:val="0000FF"/>
+          <w:color w:val="4472C4" w:themeColor="accent5"/>
+          <w:sz w:val="19"/>
+          <w:szCs w:val="19"/>
+        </w:rPr>
+        <w:t xml:space="preserve"> </w:t>
+      </w:r>
+      <w:r>
+        <w:rPr>
+          <w:rFonts w:ascii="Consolas" w:hAnsi="Consolas" w:cs="Consolas"/>
+          <w:color w:val="000000"/>
+          <w:sz w:val="19"/>
+          <w:szCs w:val="19"/>
+        </w:rPr>
+        <w:t xml:space="preserve">row, </w:t>
+      </w:r>
+      <w:r>
+        <w:rPr>
+          <w:rFonts w:ascii="Consolas" w:hAnsi="Consolas" w:cs="Consolas"/>
+          <w:color w:val="4472C4" w:themeColor="accent5"/>
+          <w:sz w:val="19"/>
+          <w:szCs w:val="19"/>
+        </w:rPr>
+        <w:t xml:space="preserve">ref </w:t>
+      </w:r>
+      <w:proofErr w:type="spellStart"/>
+      <w:r>
+        <w:rPr>
+          <w:rFonts w:ascii="Consolas" w:hAnsi="Consolas" w:cs="Consolas"/>
+          <w:color w:val="4472C4" w:themeColor="accent5"/>
           <w:sz w:val="19"/>
           <w:szCs w:val="19"/>
         </w:rPr>
@@ -3057,11 +2913,20 @@
       <w:r>
         <w:rPr>
           <w:rFonts w:ascii="Consolas" w:hAnsi="Consolas" w:cs="Consolas"/>
-          <w:color w:val="000000"/>
-          <w:sz w:val="19"/>
-          <w:szCs w:val="19"/>
-        </w:rPr>
-        <w:t xml:space="preserve"> column)</w:t>
+          <w:color w:val="4472C4" w:themeColor="accent5"/>
+          <w:sz w:val="19"/>
+          <w:szCs w:val="19"/>
+        </w:rPr>
+        <w:t xml:space="preserve"> </w:t>
+      </w:r>
+      <w:r>
+        <w:rPr>
+          <w:rFonts w:ascii="Consolas" w:hAnsi="Consolas" w:cs="Consolas"/>
+          <w:color w:val="000000"/>
+          <w:sz w:val="19"/>
+          <w:szCs w:val="19"/>
+        </w:rPr>
+        <w:t>column)</w:t>
       </w:r>
     </w:p>
     <w:p>
@@ -3337,7 +3202,7 @@
       <w:r>
         <w:rPr>
           <w:rFonts w:ascii="Consolas" w:hAnsi="Consolas" w:cs="Consolas"/>
-          <w:color w:val="0000FF"/>
+          <w:color w:val="4472C4" w:themeColor="accent5"/>
           <w:sz w:val="19"/>
           <w:szCs w:val="19"/>
         </w:rPr>
@@ -3347,7 +3212,7 @@
       <w:r>
         <w:rPr>
           <w:rFonts w:ascii="Consolas" w:hAnsi="Consolas" w:cs="Consolas"/>
-          <w:color w:val="000000"/>
+          <w:color w:val="4472C4" w:themeColor="accent5"/>
           <w:sz w:val="19"/>
           <w:szCs w:val="19"/>
         </w:rPr>
@@ -3721,20 +3586,11 @@
       <w:r>
         <w:rPr>
           <w:rFonts w:ascii="Consolas" w:hAnsi="Consolas" w:cs="Consolas"/>
-          <w:color w:val="0000FF"/>
-          <w:sz w:val="19"/>
-          <w:szCs w:val="19"/>
-        </w:rPr>
-        <w:t>private</w:t>
-      </w:r>
-      <w:r>
-        <w:rPr>
-          <w:rFonts w:ascii="Consolas" w:hAnsi="Consolas" w:cs="Consolas"/>
-          <w:color w:val="000000"/>
-          <w:sz w:val="19"/>
-          <w:szCs w:val="19"/>
-        </w:rPr>
-        <w:t xml:space="preserve"> </w:t>
+          <w:color w:val="4472C4" w:themeColor="accent5"/>
+          <w:sz w:val="19"/>
+          <w:szCs w:val="19"/>
+        </w:rPr>
+        <w:t xml:space="preserve">private </w:t>
       </w:r>
       <w:r>
         <w:rPr>
@@ -4065,20 +3921,11 @@
       <w:r>
         <w:rPr>
           <w:rFonts w:ascii="Consolas" w:hAnsi="Consolas" w:cs="Consolas"/>
-          <w:color w:val="0000FF"/>
-          <w:sz w:val="19"/>
-          <w:szCs w:val="19"/>
-        </w:rPr>
-        <w:t>new</w:t>
-      </w:r>
-      <w:r>
-        <w:rPr>
-          <w:rFonts w:ascii="Consolas" w:hAnsi="Consolas" w:cs="Consolas"/>
-          <w:color w:val="000000"/>
-          <w:sz w:val="19"/>
-          <w:szCs w:val="19"/>
-        </w:rPr>
-        <w:t xml:space="preserve"> </w:t>
+          <w:color w:val="4472C4" w:themeColor="accent5"/>
+          <w:sz w:val="19"/>
+          <w:szCs w:val="19"/>
+        </w:rPr>
+        <w:t xml:space="preserve">new </w:t>
       </w:r>
       <w:proofErr w:type="spellStart"/>
       <w:r>
@@ -4127,7 +3974,7 @@
       <w:r>
         <w:rPr>
           <w:rFonts w:ascii="Consolas" w:hAnsi="Consolas" w:cs="Consolas"/>
-          <w:color w:val="0000FF"/>
+          <w:color w:val="4472C4" w:themeColor="accent5"/>
           <w:sz w:val="19"/>
           <w:szCs w:val="19"/>
         </w:rPr>
@@ -4155,20 +4002,11 @@
       <w:r>
         <w:rPr>
           <w:rFonts w:ascii="Consolas" w:hAnsi="Consolas" w:cs="Consolas"/>
-          <w:color w:val="0000FF"/>
-          <w:sz w:val="19"/>
-          <w:szCs w:val="19"/>
-        </w:rPr>
-        <w:t>new</w:t>
-      </w:r>
-      <w:r>
-        <w:rPr>
-          <w:rFonts w:ascii="Consolas" w:hAnsi="Consolas" w:cs="Consolas"/>
-          <w:color w:val="000000"/>
-          <w:sz w:val="19"/>
-          <w:szCs w:val="19"/>
-        </w:rPr>
-        <w:t xml:space="preserve"> </w:t>
+          <w:color w:val="4472C4" w:themeColor="accent5"/>
+          <w:sz w:val="19"/>
+          <w:szCs w:val="19"/>
+        </w:rPr>
+        <w:t xml:space="preserve">new </w:t>
       </w:r>
       <w:proofErr w:type="spellStart"/>
       <w:r>
@@ -4216,20 +4054,11 @@
       <w:r>
         <w:rPr>
           <w:rFonts w:ascii="Consolas" w:hAnsi="Consolas" w:cs="Consolas"/>
-          <w:color w:val="0000FF"/>
-          <w:sz w:val="19"/>
-          <w:szCs w:val="19"/>
-        </w:rPr>
-        <w:t>void</w:t>
-      </w:r>
-      <w:r>
-        <w:rPr>
-          <w:rFonts w:ascii="Consolas" w:hAnsi="Consolas" w:cs="Consolas"/>
-          <w:color w:val="000000"/>
-          <w:sz w:val="19"/>
-          <w:szCs w:val="19"/>
-        </w:rPr>
-        <w:t xml:space="preserve"> </w:t>
+          <w:color w:val="4472C4" w:themeColor="accent5"/>
+          <w:sz w:val="19"/>
+          <w:szCs w:val="19"/>
+        </w:rPr>
+        <w:t xml:space="preserve">void </w:t>
       </w:r>
       <w:proofErr w:type="spellStart"/>
       <w:r>
@@ -4295,7 +4124,7 @@
       <w:r>
         <w:rPr>
           <w:rFonts w:ascii="Consolas" w:hAnsi="Consolas" w:cs="Consolas"/>
-          <w:color w:val="0000FF"/>
+          <w:color w:val="4472C4" w:themeColor="accent5"/>
           <w:sz w:val="19"/>
           <w:szCs w:val="19"/>
         </w:rPr>
@@ -4334,7 +4163,7 @@
       <w:r>
         <w:rPr>
           <w:rFonts w:ascii="Consolas" w:hAnsi="Consolas" w:cs="Consolas"/>
-          <w:color w:val="0000FF"/>
+          <w:color w:val="4472C4" w:themeColor="accent5"/>
           <w:sz w:val="19"/>
           <w:szCs w:val="19"/>
         </w:rPr>
@@ -5118,7 +4947,7 @@
       <w:r>
         <w:rPr>
           <w:rFonts w:ascii="Consolas" w:hAnsi="Consolas" w:cs="Consolas"/>
-          <w:color w:val="0000FF"/>
+          <w:color w:val="4472C4" w:themeColor="accent5"/>
           <w:sz w:val="19"/>
           <w:szCs w:val="19"/>
         </w:rPr>
@@ -5128,7 +4957,7 @@
       <w:r>
         <w:rPr>
           <w:rFonts w:ascii="Consolas" w:hAnsi="Consolas" w:cs="Consolas"/>
-          <w:color w:val="000000"/>
+          <w:color w:val="4472C4" w:themeColor="accent5"/>
           <w:sz w:val="19"/>
           <w:szCs w:val="19"/>
         </w:rPr>
@@ -5744,16 +5573,7 @@
           <w:sz w:val="19"/>
           <w:szCs w:val="19"/>
         </w:rPr>
-        <w:t>“full delete”</w:t>
-      </w:r>
-      <w:r>
-        <w:rPr>
-          <w:rFonts w:ascii="Consolas" w:hAnsi="Consolas" w:cs="Consolas"/>
-          <w:color w:val="FFFFFF" w:themeColor="background1"/>
-          <w:sz w:val="19"/>
-          <w:szCs w:val="19"/>
-        </w:rPr>
-        <w:t xml:space="preserve"> </w:t>
+        <w:t xml:space="preserve">“full delete” </w:t>
       </w:r>
       <w:r>
         <w:rPr>
@@ -5811,40 +5631,151 @@
       <w:r>
         <w:rPr>
           <w:rFonts w:ascii="Consolas" w:hAnsi="Consolas" w:cs="Consolas"/>
+          <w:color w:val="4472C4" w:themeColor="accent5"/>
+          <w:sz w:val="19"/>
+          <w:szCs w:val="19"/>
+        </w:rPr>
+        <w:t>e</w:t>
+      </w:r>
+      <w:r>
+        <w:rPr>
+          <w:rFonts w:ascii="Consolas" w:hAnsi="Consolas" w:cs="Consolas"/>
+          <w:color w:val="4472C4" w:themeColor="accent5"/>
+          <w:sz w:val="19"/>
+          <w:szCs w:val="19"/>
+        </w:rPr>
+        <w:t>num</w:t>
+      </w:r>
+      <w:proofErr w:type="spellEnd"/>
+      <w:r>
+        <w:rPr>
+          <w:rFonts w:ascii="Consolas" w:hAnsi="Consolas" w:cs="Consolas"/>
+          <w:color w:val="4472C4" w:themeColor="accent5"/>
+          <w:sz w:val="19"/>
+          <w:szCs w:val="19"/>
+        </w:rPr>
+        <w:t xml:space="preserve"> </w:t>
+      </w:r>
+      <w:proofErr w:type="spellStart"/>
+      <w:r>
+        <w:rPr>
+          <w:rFonts w:ascii="Consolas" w:hAnsi="Consolas" w:cs="Consolas"/>
+          <w:color w:val="00B050"/>
+          <w:sz w:val="19"/>
+          <w:szCs w:val="19"/>
+        </w:rPr>
+        <w:t>CommandResult</w:t>
+      </w:r>
+      <w:proofErr w:type="spellEnd"/>
+      <w:r>
+        <w:rPr>
+          <w:rFonts w:ascii="Consolas" w:hAnsi="Consolas" w:cs="Consolas"/>
+          <w:color w:val="2B91AF"/>
+          <w:sz w:val="19"/>
+          <w:szCs w:val="19"/>
+        </w:rPr>
+        <w:t xml:space="preserve"> </w:t>
+      </w:r>
+      <w:r>
+        <w:rPr>
+          <w:rFonts w:ascii="Consolas" w:hAnsi="Consolas" w:cs="Consolas"/>
+          <w:color w:val="FFFFFF" w:themeColor="background1"/>
+          <w:sz w:val="19"/>
+          <w:szCs w:val="19"/>
+        </w:rPr>
+        <w:t>updated</w:t>
+      </w:r>
+    </w:p>
+    <w:p>
+      <w:pPr>
+        <w:pStyle w:val="ListParagraph"/>
+        <w:numPr>
+          <w:ilvl w:val="0"/>
+          <w:numId w:val="1"/>
+        </w:numPr>
+        <w:spacing w:before="0" w:after="200" w:line="276" w:lineRule="auto"/>
+        <w:rPr>
+          <w:rFonts w:asciiTheme="minorHAnsi" w:hAnsiTheme="minorHAnsi"/>
+          <w:noProof/>
+        </w:rPr>
+      </w:pPr>
+      <w:r>
+        <w:rPr>
+          <w:rFonts w:asciiTheme="minorHAnsi" w:hAnsiTheme="minorHAnsi"/>
+          <w:noProof/>
+        </w:rPr>
+        <w:t xml:space="preserve">class </w:t>
+      </w:r>
+      <w:proofErr w:type="spellStart"/>
+      <w:r>
+        <w:rPr>
+          <w:rFonts w:ascii="Consolas" w:hAnsi="Consolas" w:cs="Consolas"/>
+          <w:color w:val="00B050"/>
+          <w:sz w:val="19"/>
+          <w:szCs w:val="19"/>
+        </w:rPr>
+        <w:t>ScoreBoard</w:t>
+      </w:r>
+      <w:proofErr w:type="spellEnd"/>
+      <w:r>
+        <w:rPr>
+          <w:rFonts w:ascii="Consolas" w:hAnsi="Consolas" w:cs="Consolas"/>
+          <w:color w:val="2B91AF"/>
+          <w:sz w:val="19"/>
+          <w:szCs w:val="19"/>
+        </w:rPr>
+        <w:t xml:space="preserve"> </w:t>
+      </w:r>
+      <w:r>
+        <w:rPr>
+          <w:rFonts w:ascii="Consolas" w:hAnsi="Consolas" w:cs="Consolas"/>
+          <w:color w:val="FFFFFF" w:themeColor="background1"/>
+          <w:sz w:val="19"/>
+          <w:szCs w:val="19"/>
+        </w:rPr>
+        <w:t>refactored to get repository file path as constructor argument</w:t>
+      </w:r>
+    </w:p>
+    <w:p>
+      <w:pPr>
+        <w:pStyle w:val="ListParagraph"/>
+        <w:numPr>
+          <w:ilvl w:val="0"/>
+          <w:numId w:val="1"/>
+        </w:numPr>
+        <w:spacing w:before="0" w:after="200" w:line="276" w:lineRule="auto"/>
+        <w:rPr>
+          <w:rFonts w:asciiTheme="minorHAnsi" w:hAnsiTheme="minorHAnsi"/>
+          <w:noProof/>
+        </w:rPr>
+      </w:pPr>
+      <w:r>
+        <w:rPr>
+          <w:rFonts w:ascii="Consolas" w:hAnsi="Consolas" w:cs="Consolas"/>
+          <w:color w:val="FFFFFF" w:themeColor="background1"/>
+          <w:sz w:val="19"/>
+          <w:szCs w:val="19"/>
+        </w:rPr>
+        <w:t>class</w:t>
+      </w:r>
+      <w:r>
+        <w:rPr>
+          <w:rFonts w:ascii="Consolas" w:hAnsi="Consolas" w:cs="Consolas"/>
           <w:color w:val="0000FF"/>
           <w:sz w:val="19"/>
           <w:szCs w:val="19"/>
         </w:rPr>
-        <w:t>e</w:t>
-      </w:r>
-      <w:r>
-        <w:rPr>
-          <w:rFonts w:ascii="Consolas" w:hAnsi="Consolas" w:cs="Consolas"/>
-          <w:color w:val="0000FF"/>
-          <w:sz w:val="19"/>
-          <w:szCs w:val="19"/>
-        </w:rPr>
-        <w:t>num</w:t>
-      </w:r>
-      <w:proofErr w:type="spellEnd"/>
-      <w:r>
-        <w:rPr>
-          <w:rFonts w:ascii="Consolas" w:hAnsi="Consolas" w:cs="Consolas"/>
-          <w:color w:val="0000FF"/>
-          <w:sz w:val="19"/>
-          <w:szCs w:val="19"/>
-        </w:rPr>
-        <w:t xml:space="preserve"> </w:t>
-      </w:r>
-      <w:proofErr w:type="spellStart"/>
-      <w:r>
-        <w:rPr>
-          <w:rFonts w:ascii="Consolas" w:hAnsi="Consolas" w:cs="Consolas"/>
-          <w:color w:val="00B050"/>
-          <w:sz w:val="19"/>
-          <w:szCs w:val="19"/>
-        </w:rPr>
-        <w:t>CommandResult</w:t>
+        <w:t xml:space="preserve"> </w:t>
+      </w:r>
+      <w:proofErr w:type="spellStart"/>
+      <w:r>
+        <w:rPr>
+          <w:rFonts w:ascii="Consolas" w:hAnsi="Consolas" w:cs="Consolas"/>
+          <w:color w:val="00B050"/>
+          <w:sz w:val="19"/>
+          <w:szCs w:val="19"/>
+        </w:rPr>
+        <w:t>MinesweeperFactory</w:t>
       </w:r>
       <w:proofErr w:type="spellEnd"/>
       <w:r>
@@ -5854,7 +5785,16 @@
           <w:sz w:val="19"/>
           <w:szCs w:val="19"/>
         </w:rPr>
-        <w:t xml:space="preserve"> updated</w:t>
+        <w:t xml:space="preserve"> </w:t>
+      </w:r>
+      <w:r>
+        <w:rPr>
+          <w:rFonts w:ascii="Consolas" w:hAnsi="Consolas" w:cs="Consolas"/>
+          <w:color w:val="FFFFFF" w:themeColor="background1"/>
+          <w:sz w:val="19"/>
+          <w:szCs w:val="19"/>
+        </w:rPr>
+        <w:t>updated according to changes above</w:t>
       </w:r>
     </w:p>
     <w:p>
@@ -5870,22 +5810,15 @@
           <w:noProof/>
         </w:rPr>
       </w:pPr>
-      <w:r>
-        <w:rPr>
-          <w:rFonts w:asciiTheme="minorHAnsi" w:hAnsiTheme="minorHAnsi"/>
-          <w:noProof/>
-        </w:rPr>
-        <w:t xml:space="preserve">class </w:t>
-      </w:r>
-      <w:proofErr w:type="spellStart"/>
-      <w:r>
-        <w:rPr>
-          <w:rFonts w:ascii="Consolas" w:hAnsi="Consolas" w:cs="Consolas"/>
-          <w:color w:val="00B050"/>
-          <w:sz w:val="19"/>
-          <w:szCs w:val="19"/>
-        </w:rPr>
-        <w:t>ScoreBoard</w:t>
+      <w:proofErr w:type="spellStart"/>
+      <w:r>
+        <w:rPr>
+          <w:rFonts w:ascii="Consolas" w:hAnsi="Consolas" w:cs="Consolas"/>
+          <w:color w:val="00B050"/>
+          <w:sz w:val="19"/>
+          <w:szCs w:val="19"/>
+        </w:rPr>
+        <w:t>ScoreBoardTest</w:t>
       </w:r>
       <w:proofErr w:type="spellEnd"/>
       <w:r>
@@ -5895,7 +5828,16 @@
           <w:sz w:val="19"/>
           <w:szCs w:val="19"/>
         </w:rPr>
-        <w:t xml:space="preserve"> refactored to get repository file path as constructor argument</w:t>
+        <w:t xml:space="preserve"> </w:t>
+      </w:r>
+      <w:r>
+        <w:rPr>
+          <w:rFonts w:ascii="Consolas" w:hAnsi="Consolas" w:cs="Consolas"/>
+          <w:color w:val="FFFFFF" w:themeColor="background1"/>
+          <w:sz w:val="19"/>
+          <w:szCs w:val="19"/>
+        </w:rPr>
+        <w:t>updates and fixes</w:t>
       </w:r>
     </w:p>
     <w:p>
@@ -5914,32 +5856,42 @@
       <w:r>
         <w:rPr>
           <w:rFonts w:ascii="Consolas" w:hAnsi="Consolas" w:cs="Consolas"/>
-          <w:color w:val="FFFFFF" w:themeColor="background1"/>
-          <w:sz w:val="19"/>
-          <w:szCs w:val="19"/>
-        </w:rPr>
-        <w:t>class</w:t>
-      </w:r>
-      <w:r>
-        <w:rPr>
-          <w:rFonts w:ascii="Consolas" w:hAnsi="Consolas" w:cs="Consolas"/>
-          <w:color w:val="0000FF"/>
-          <w:sz w:val="19"/>
-          <w:szCs w:val="19"/>
-        </w:rPr>
-        <w:t xml:space="preserve"> </w:t>
-      </w:r>
-      <w:proofErr w:type="spellStart"/>
-      <w:r>
-        <w:rPr>
-          <w:rFonts w:ascii="Consolas" w:hAnsi="Consolas" w:cs="Consolas"/>
-          <w:color w:val="00B050"/>
-          <w:sz w:val="19"/>
-          <w:szCs w:val="19"/>
-        </w:rPr>
-        <w:t>MinesweeperFactory</w:t>
-      </w:r>
-      <w:proofErr w:type="spellEnd"/>
+          <w:color w:val="00B050"/>
+          <w:sz w:val="19"/>
+          <w:szCs w:val="19"/>
+          <w:lang w:val="bg-BG"/>
+        </w:rPr>
+        <w:t>IRepository</w:t>
+      </w:r>
+      <w:r>
+        <w:rPr>
+          <w:rFonts w:ascii="Consolas" w:hAnsi="Consolas" w:cs="Consolas"/>
+          <w:color w:val="000000" w:themeColor="text1"/>
+          <w:sz w:val="19"/>
+          <w:szCs w:val="19"/>
+        </w:rPr>
+        <w:t>.</w:t>
+      </w:r>
+      <w:proofErr w:type="spellStart"/>
+      <w:r>
+        <w:rPr>
+          <w:rFonts w:ascii="Consolas" w:hAnsi="Consolas" w:cs="Consolas"/>
+          <w:color w:val="000000" w:themeColor="text1"/>
+          <w:sz w:val="19"/>
+          <w:szCs w:val="19"/>
+        </w:rPr>
+        <w:t>AddPlayer</w:t>
+      </w:r>
+      <w:proofErr w:type="spellEnd"/>
+      <w:r>
+        <w:rPr>
+          <w:rFonts w:ascii="Consolas" w:hAnsi="Consolas" w:cs="Consolas"/>
+          <w:color w:val="000000" w:themeColor="text1"/>
+          <w:sz w:val="19"/>
+          <w:szCs w:val="19"/>
+        </w:rPr>
+        <w:t>()</w:t>
+      </w:r>
       <w:r>
         <w:rPr>
           <w:rFonts w:ascii="Consolas" w:hAnsi="Consolas" w:cs="Consolas"/>
@@ -5947,7 +5899,16 @@
           <w:sz w:val="19"/>
           <w:szCs w:val="19"/>
         </w:rPr>
-        <w:t xml:space="preserve"> updated according to changes above</w:t>
+        <w:t xml:space="preserve"> </w:t>
+      </w:r>
+      <w:r>
+        <w:rPr>
+          <w:rFonts w:ascii="Consolas" w:hAnsi="Consolas" w:cs="Consolas"/>
+          <w:color w:val="FFFFFF" w:themeColor="background1"/>
+          <w:sz w:val="19"/>
+          <w:szCs w:val="19"/>
+        </w:rPr>
+        <w:t>removed as unnecessary</w:t>
       </w:r>
     </w:p>
     <w:p>
@@ -5971,9 +5932,27 @@
           <w:sz w:val="19"/>
           <w:szCs w:val="19"/>
         </w:rPr>
-        <w:t>ScoreBoardTest</w:t>
-      </w:r>
-      <w:proofErr w:type="spellEnd"/>
+        <w:t>Repository</w:t>
+      </w:r>
+      <w:r>
+        <w:rPr>
+          <w:rFonts w:ascii="Consolas" w:hAnsi="Consolas" w:cs="Consolas"/>
+          <w:color w:val="000000" w:themeColor="text1"/>
+          <w:sz w:val="19"/>
+          <w:szCs w:val="19"/>
+        </w:rPr>
+        <w:t>.AddPlayer</w:t>
+      </w:r>
+      <w:proofErr w:type="spellEnd"/>
+      <w:r>
+        <w:rPr>
+          <w:rFonts w:ascii="Consolas" w:hAnsi="Consolas" w:cs="Consolas"/>
+          <w:color w:val="000000" w:themeColor="text1"/>
+          <w:sz w:val="19"/>
+          <w:szCs w:val="19"/>
+        </w:rPr>
+        <w:t>()</w:t>
+      </w:r>
       <w:r>
         <w:rPr>
           <w:rFonts w:ascii="Consolas" w:hAnsi="Consolas" w:cs="Consolas"/>
@@ -5981,10 +5960,267 @@
           <w:sz w:val="19"/>
           <w:szCs w:val="19"/>
         </w:rPr>
-        <w:t xml:space="preserve"> updates and fixes</w:t>
+        <w:t xml:space="preserve"> </w:t>
+      </w:r>
+      <w:r>
+        <w:rPr>
+          <w:rFonts w:ascii="Consolas" w:hAnsi="Consolas" w:cs="Consolas"/>
+          <w:color w:val="FFFFFF" w:themeColor="background1"/>
+          <w:sz w:val="19"/>
+          <w:szCs w:val="19"/>
+        </w:rPr>
+        <w:t>removed as unnecessary</w:t>
+      </w:r>
+    </w:p>
+    <w:p>
+      <w:pPr>
+        <w:pStyle w:val="ListParagraph"/>
+        <w:numPr>
+          <w:ilvl w:val="0"/>
+          <w:numId w:val="1"/>
+        </w:numPr>
+        <w:spacing w:before="0" w:after="200" w:line="276" w:lineRule="auto"/>
+        <w:rPr>
+          <w:rFonts w:asciiTheme="minorHAnsi" w:hAnsiTheme="minorHAnsi"/>
+          <w:noProof/>
+        </w:rPr>
+      </w:pPr>
+      <w:r>
+        <w:rPr>
+          <w:rFonts w:ascii="Consolas" w:hAnsi="Consolas" w:cs="Consolas"/>
+          <w:color w:val="4472C4" w:themeColor="accent5"/>
+          <w:sz w:val="19"/>
+          <w:szCs w:val="19"/>
+        </w:rPr>
+        <w:t xml:space="preserve">public </w:t>
+      </w:r>
+      <w:proofErr w:type="spellStart"/>
+      <w:r>
+        <w:rPr>
+          <w:rFonts w:ascii="Consolas" w:hAnsi="Consolas" w:cs="Consolas"/>
+          <w:color w:val="008000"/>
+          <w:sz w:val="19"/>
+          <w:szCs w:val="19"/>
+        </w:rPr>
+        <w:t>ScoreBoard.OrderedMultiDictionaty</w:t>
+      </w:r>
+      <w:proofErr w:type="spellEnd"/>
+      <w:r>
+        <w:rPr>
+          <w:rFonts w:ascii="Consolas" w:hAnsi="Consolas" w:cs="Consolas"/>
+          <w:color w:val="008000"/>
+          <w:sz w:val="19"/>
+          <w:szCs w:val="19"/>
+        </w:rPr>
+        <w:t>&lt;</w:t>
+      </w:r>
+      <w:proofErr w:type="spellStart"/>
+      <w:r>
+        <w:rPr>
+          <w:rFonts w:ascii="Consolas" w:hAnsi="Consolas" w:cs="Consolas"/>
+          <w:color w:val="2E74B5" w:themeColor="accent1" w:themeShade="BF"/>
+          <w:sz w:val="19"/>
+          <w:szCs w:val="19"/>
+        </w:rPr>
+        <w:t>int</w:t>
+      </w:r>
+      <w:proofErr w:type="spellEnd"/>
+      <w:r>
+        <w:rPr>
+          <w:rFonts w:ascii="Consolas" w:hAnsi="Consolas" w:cs="Consolas"/>
+          <w:color w:val="000000" w:themeColor="text1"/>
+          <w:sz w:val="19"/>
+          <w:szCs w:val="19"/>
+        </w:rPr>
+        <w:t>,</w:t>
+      </w:r>
+      <w:r>
+        <w:rPr>
+          <w:rFonts w:ascii="Consolas" w:hAnsi="Consolas" w:cs="Consolas"/>
+          <w:color w:val="008000"/>
+          <w:sz w:val="19"/>
+          <w:szCs w:val="19"/>
+        </w:rPr>
+        <w:t xml:space="preserve"> </w:t>
+      </w:r>
+      <w:r>
+        <w:rPr>
+          <w:rFonts w:ascii="Consolas" w:hAnsi="Consolas" w:cs="Consolas"/>
+          <w:color w:val="2E74B5" w:themeColor="accent1" w:themeShade="BF"/>
+          <w:sz w:val="19"/>
+          <w:szCs w:val="19"/>
+        </w:rPr>
+        <w:t>string</w:t>
+      </w:r>
+      <w:r>
+        <w:rPr>
+          <w:rFonts w:ascii="Consolas" w:hAnsi="Consolas" w:cs="Consolas"/>
+          <w:color w:val="008000"/>
+          <w:sz w:val="19"/>
+          <w:szCs w:val="19"/>
+        </w:rPr>
+        <w:t xml:space="preserve">&gt; </w:t>
+      </w:r>
+      <w:r>
+        <w:rPr>
+          <w:rFonts w:ascii="Consolas" w:hAnsi="Consolas" w:cs="Consolas"/>
+          <w:color w:val="FFFFFF" w:themeColor="background1"/>
+          <w:sz w:val="19"/>
+          <w:szCs w:val="19"/>
+        </w:rPr>
+        <w:t>board</w:t>
+      </w:r>
+      <w:r>
+        <w:rPr>
+          <w:rFonts w:ascii="Consolas" w:hAnsi="Consolas" w:cs="Consolas"/>
+          <w:color w:val="FFFFFF" w:themeColor="background1"/>
+          <w:sz w:val="19"/>
+          <w:szCs w:val="19"/>
+        </w:rPr>
+        <w:t xml:space="preserve"> removed: it was needed by tests only</w:t>
       </w:r>
       <w:bookmarkStart w:id="0" w:name="_GoBack"/>
       <w:bookmarkEnd w:id="0"/>
+    </w:p>
+    <w:p>
+      <w:pPr>
+        <w:pStyle w:val="ListParagraph"/>
+        <w:numPr>
+          <w:ilvl w:val="0"/>
+          <w:numId w:val="1"/>
+        </w:numPr>
+        <w:spacing w:before="0" w:after="200" w:line="276" w:lineRule="auto"/>
+        <w:rPr>
+          <w:rFonts w:asciiTheme="minorHAnsi" w:hAnsiTheme="minorHAnsi"/>
+          <w:noProof/>
+        </w:rPr>
+      </w:pPr>
+      <w:proofErr w:type="spellStart"/>
+      <w:r>
+        <w:rPr>
+          <w:rFonts w:ascii="Consolas" w:hAnsi="Consolas" w:cs="Consolas"/>
+          <w:color w:val="00B050"/>
+          <w:sz w:val="19"/>
+          <w:szCs w:val="19"/>
+        </w:rPr>
+        <w:t>ScoreBoardTest</w:t>
+      </w:r>
+      <w:proofErr w:type="spellEnd"/>
+      <w:r>
+        <w:rPr>
+          <w:rFonts w:ascii="Consolas" w:hAnsi="Consolas" w:cs="Consolas"/>
+          <w:color w:val="2B91AF"/>
+          <w:sz w:val="19"/>
+          <w:szCs w:val="19"/>
+        </w:rPr>
+        <w:t xml:space="preserve"> </w:t>
+      </w:r>
+      <w:r>
+        <w:rPr>
+          <w:rFonts w:ascii="Consolas" w:hAnsi="Consolas" w:cs="Consolas"/>
+          <w:color w:val="FFFFFF" w:themeColor="background1"/>
+          <w:sz w:val="19"/>
+          <w:szCs w:val="19"/>
+        </w:rPr>
+        <w:t xml:space="preserve">updated to accommodate the changes in </w:t>
+      </w:r>
+      <w:proofErr w:type="spellStart"/>
+      <w:r>
+        <w:rPr>
+          <w:rFonts w:ascii="Consolas" w:hAnsi="Consolas" w:cs="Consolas"/>
+          <w:color w:val="00B050"/>
+          <w:sz w:val="19"/>
+          <w:szCs w:val="19"/>
+        </w:rPr>
+        <w:t>ScoreBoard</w:t>
+      </w:r>
+      <w:proofErr w:type="spellEnd"/>
+    </w:p>
+    <w:p>
+      <w:pPr>
+        <w:pStyle w:val="ListParagraph"/>
+        <w:numPr>
+          <w:ilvl w:val="0"/>
+          <w:numId w:val="1"/>
+        </w:numPr>
+        <w:spacing w:before="0" w:after="200" w:line="276" w:lineRule="auto"/>
+        <w:rPr>
+          <w:rFonts w:asciiTheme="minorHAnsi" w:hAnsiTheme="minorHAnsi"/>
+          <w:noProof/>
+        </w:rPr>
+      </w:pPr>
+      <w:proofErr w:type="spellStart"/>
+      <w:r>
+        <w:rPr>
+          <w:rFonts w:ascii="Consolas" w:hAnsi="Consolas" w:cs="Consolas"/>
+          <w:color w:val="00B050"/>
+          <w:sz w:val="19"/>
+          <w:szCs w:val="19"/>
+        </w:rPr>
+        <w:t>RepositoryChanged</w:t>
+      </w:r>
+      <w:proofErr w:type="spellEnd"/>
+      <w:r>
+        <w:rPr>
+          <w:rFonts w:ascii="Consolas" w:hAnsi="Consolas" w:cs="Consolas"/>
+          <w:color w:val="2B91AF"/>
+          <w:sz w:val="19"/>
+          <w:szCs w:val="19"/>
+        </w:rPr>
+        <w:t xml:space="preserve"> </w:t>
+      </w:r>
+      <w:r>
+        <w:rPr>
+          <w:rFonts w:ascii="Consolas" w:hAnsi="Consolas" w:cs="Consolas"/>
+          <w:color w:val="FFFFFF" w:themeColor="background1"/>
+          <w:sz w:val="19"/>
+          <w:szCs w:val="19"/>
+        </w:rPr>
+        <w:t>updated and enhanced</w:t>
+      </w:r>
+    </w:p>
+    <w:p>
+      <w:pPr>
+        <w:pStyle w:val="ListParagraph"/>
+        <w:numPr>
+          <w:ilvl w:val="0"/>
+          <w:numId w:val="1"/>
+        </w:numPr>
+        <w:spacing w:before="0" w:after="200" w:line="276" w:lineRule="auto"/>
+        <w:rPr>
+          <w:rFonts w:asciiTheme="minorHAnsi" w:hAnsiTheme="minorHAnsi"/>
+          <w:noProof/>
+        </w:rPr>
+      </w:pPr>
+      <w:proofErr w:type="spellStart"/>
+      <w:r>
+        <w:rPr>
+          <w:rFonts w:ascii="Consolas" w:hAnsi="Consolas" w:cs="Consolas"/>
+          <w:color w:val="00B050"/>
+          <w:sz w:val="19"/>
+          <w:szCs w:val="19"/>
+        </w:rPr>
+        <w:t>ConsoleDrawerTest</w:t>
+      </w:r>
+      <w:proofErr w:type="spellEnd"/>
+      <w:r>
+        <w:rPr>
+          <w:rFonts w:ascii="Consolas" w:hAnsi="Consolas" w:cs="Consolas"/>
+          <w:color w:val="2B91AF"/>
+          <w:sz w:val="19"/>
+          <w:szCs w:val="19"/>
+        </w:rPr>
+        <w:t xml:space="preserve"> </w:t>
+      </w:r>
+      <w:r>
+        <w:rPr>
+          <w:rFonts w:ascii="Consolas" w:hAnsi="Consolas" w:cs="Consolas"/>
+          <w:color w:val="FFFFFF" w:themeColor="background1"/>
+          <w:sz w:val="19"/>
+          <w:szCs w:val="19"/>
+        </w:rPr>
+        <w:t>updated</w:t>
+      </w:r>
     </w:p>
     <w:p>
       <w:pPr>

</xml_diff>